<commit_message>
- Correcciones documentos - Fix entidad claim
Signed-off-by: IsmaelGata <isgatdor@alum.us.es>
</commit_message>
<xml_diff>
--- a/reports/Group/D02/Analysis Report - Group.docx
+++ b/reports/Group/D02/Analysis Report - Group.docx
@@ -844,7 +844,7 @@
                 <w:noProof/>
                 <w:webHidden/>
               </w:rPr>
-              <w:t>5</w:t>
+              <w:t>6</w:t>
             </w:r>
             <w:r>
               <w:rPr>
@@ -916,7 +916,7 @@
                 <w:noProof/>
                 <w:webHidden/>
               </w:rPr>
-              <w:t>5</w:t>
+              <w:t>6</w:t>
             </w:r>
             <w:r>
               <w:rPr>
@@ -2586,6 +2586,7 @@
       <w:r>
         <w:rPr>
           <w:rFonts w:asciiTheme="majorHAnsi" w:hAnsiTheme="majorHAnsi" w:cstheme="majorHAnsi"/>
+          <w:noProof/>
         </w:rPr>
         <w:drawing>
           <wp:inline distT="0" distB="0" distL="0" distR="0" wp14:anchorId="0E505870" wp14:editId="7A559479">
@@ -2733,6 +2734,7 @@
       <w:r>
         <w:rPr>
           <w:rFonts w:asciiTheme="majorHAnsi" w:hAnsiTheme="majorHAnsi" w:cstheme="majorHAnsi"/>
+          <w:noProof/>
         </w:rPr>
         <w:drawing>
           <wp:inline distT="0" distB="0" distL="0" distR="0" wp14:anchorId="24B062A9" wp14:editId="1DC5A0B9">
@@ -3935,6 +3937,7 @@
       <w:r>
         <w:rPr>
           <w:rFonts w:asciiTheme="majorHAnsi" w:hAnsiTheme="majorHAnsi" w:cstheme="majorHAnsi"/>
+          <w:noProof/>
         </w:rPr>
         <w:drawing>
           <wp:inline distT="0" distB="0" distL="0" distR="0" wp14:anchorId="7F5438DC" wp14:editId="38F0D82E">
@@ -3980,6 +3983,1423 @@
     </w:p>
     <w:p>
       <w:pPr>
+        <w:pStyle w:val="Prrafodelista"/>
+        <w:numPr>
+          <w:ilvl w:val="0"/>
+          <w:numId w:val="14"/>
+        </w:numPr>
+      </w:pPr>
+      <w:r>
+        <w:t xml:space="preserve">Como tercera y última duda, aunque no hemos realizado ninguna consulta en el foro de ello es respecto al requisito no </w:t>
+      </w:r>
+      <w:proofErr w:type="spellStart"/>
+      <w:r>
+        <w:t>obligario</w:t>
+      </w:r>
+      <w:proofErr w:type="spellEnd"/>
+      <w:r>
+        <w:t>:</w:t>
+      </w:r>
+    </w:p>
+    <w:p>
+      <w:pPr>
+        <w:pStyle w:val="Prrafodelista"/>
+        <w:keepNext/>
+        <w:spacing w:before="240" w:after="240"/>
+        <w:ind w:left="360" w:hanging="360"/>
+        <w:contextualSpacing w:val="0"/>
+        <w:jc w:val="both"/>
+        <w:rPr>
+          <w:rStyle w:val="normaltextrun"/>
+          <w:rFonts w:asciiTheme="majorHAnsi" w:hAnsiTheme="majorHAnsi" w:cstheme="majorHAnsi"/>
+          <w:i/>
+          <w:iCs/>
+        </w:rPr>
+      </w:pPr>
+      <w:proofErr w:type="spellStart"/>
+      <w:r>
+        <w:rPr>
+          <w:rStyle w:val="normaltextrun"/>
+          <w:rFonts w:asciiTheme="majorHAnsi" w:hAnsiTheme="majorHAnsi" w:cstheme="majorHAnsi"/>
+          <w:i/>
+          <w:iCs/>
+        </w:rPr>
+        <w:t>The</w:t>
+      </w:r>
+      <w:proofErr w:type="spellEnd"/>
+      <w:r>
+        <w:rPr>
+          <w:rStyle w:val="normaltextrun"/>
+          <w:rFonts w:asciiTheme="majorHAnsi" w:hAnsiTheme="majorHAnsi" w:cstheme="majorHAnsi"/>
+          <w:i/>
+          <w:iCs/>
+        </w:rPr>
+        <w:t xml:space="preserve"> </w:t>
+      </w:r>
+      <w:proofErr w:type="spellStart"/>
+      <w:r>
+        <w:rPr>
+          <w:rStyle w:val="normaltextrun"/>
+          <w:rFonts w:asciiTheme="majorHAnsi" w:hAnsiTheme="majorHAnsi" w:cstheme="majorHAnsi"/>
+          <w:i/>
+          <w:iCs/>
+        </w:rPr>
+        <w:t>system</w:t>
+      </w:r>
+      <w:proofErr w:type="spellEnd"/>
+      <w:r>
+        <w:rPr>
+          <w:rStyle w:val="normaltextrun"/>
+          <w:rFonts w:asciiTheme="majorHAnsi" w:hAnsiTheme="majorHAnsi" w:cstheme="majorHAnsi"/>
+          <w:i/>
+          <w:iCs/>
+        </w:rPr>
+        <w:t xml:space="preserve"> </w:t>
+      </w:r>
+      <w:proofErr w:type="spellStart"/>
+      <w:r>
+        <w:rPr>
+          <w:rStyle w:val="normaltextrun"/>
+          <w:rFonts w:asciiTheme="majorHAnsi" w:hAnsiTheme="majorHAnsi" w:cstheme="majorHAnsi"/>
+          <w:i/>
+          <w:iCs/>
+        </w:rPr>
+        <w:t>configuration</w:t>
+      </w:r>
+      <w:proofErr w:type="spellEnd"/>
+      <w:r>
+        <w:rPr>
+          <w:rStyle w:val="normaltextrun"/>
+          <w:rFonts w:asciiTheme="majorHAnsi" w:hAnsiTheme="majorHAnsi" w:cstheme="majorHAnsi"/>
+          <w:i/>
+          <w:iCs/>
+        </w:rPr>
+        <w:t xml:space="preserve"> </w:t>
+      </w:r>
+      <w:proofErr w:type="spellStart"/>
+      <w:r>
+        <w:rPr>
+          <w:rStyle w:val="normaltextrun"/>
+          <w:rFonts w:asciiTheme="majorHAnsi" w:hAnsiTheme="majorHAnsi" w:cstheme="majorHAnsi"/>
+          <w:i/>
+          <w:iCs/>
+        </w:rPr>
+        <w:t>must</w:t>
+      </w:r>
+      <w:proofErr w:type="spellEnd"/>
+      <w:r>
+        <w:rPr>
+          <w:rStyle w:val="normaltextrun"/>
+          <w:rFonts w:asciiTheme="majorHAnsi" w:hAnsiTheme="majorHAnsi" w:cstheme="majorHAnsi"/>
+          <w:i/>
+          <w:iCs/>
+        </w:rPr>
+        <w:t xml:space="preserve"> </w:t>
+      </w:r>
+      <w:proofErr w:type="spellStart"/>
+      <w:r>
+        <w:rPr>
+          <w:rStyle w:val="normaltextrun"/>
+          <w:rFonts w:asciiTheme="majorHAnsi" w:hAnsiTheme="majorHAnsi" w:cstheme="majorHAnsi"/>
+          <w:i/>
+          <w:iCs/>
+        </w:rPr>
+        <w:t>include</w:t>
+      </w:r>
+      <w:proofErr w:type="spellEnd"/>
+      <w:r>
+        <w:rPr>
+          <w:rStyle w:val="normaltextrun"/>
+          <w:rFonts w:asciiTheme="majorHAnsi" w:hAnsiTheme="majorHAnsi" w:cstheme="majorHAnsi"/>
+          <w:i/>
+          <w:iCs/>
+        </w:rPr>
+        <w:t xml:space="preserve"> </w:t>
+      </w:r>
+      <w:proofErr w:type="spellStart"/>
+      <w:r>
+        <w:rPr>
+          <w:rStyle w:val="normaltextrun"/>
+          <w:rFonts w:asciiTheme="majorHAnsi" w:hAnsiTheme="majorHAnsi" w:cstheme="majorHAnsi"/>
+          <w:i/>
+          <w:iCs/>
+        </w:rPr>
+        <w:t>the</w:t>
+      </w:r>
+      <w:proofErr w:type="spellEnd"/>
+      <w:r>
+        <w:rPr>
+          <w:rStyle w:val="normaltextrun"/>
+          <w:rFonts w:asciiTheme="majorHAnsi" w:hAnsiTheme="majorHAnsi" w:cstheme="majorHAnsi"/>
+          <w:i/>
+          <w:iCs/>
+        </w:rPr>
+        <w:t xml:space="preserve"> </w:t>
+      </w:r>
+      <w:proofErr w:type="spellStart"/>
+      <w:r>
+        <w:rPr>
+          <w:rStyle w:val="normaltextrun"/>
+          <w:rFonts w:asciiTheme="majorHAnsi" w:hAnsiTheme="majorHAnsi" w:cstheme="majorHAnsi"/>
+          <w:i/>
+          <w:iCs/>
+        </w:rPr>
+        <w:t>following</w:t>
+      </w:r>
+      <w:proofErr w:type="spellEnd"/>
+      <w:r>
+        <w:rPr>
+          <w:rStyle w:val="normaltextrun"/>
+          <w:rFonts w:asciiTheme="majorHAnsi" w:hAnsiTheme="majorHAnsi" w:cstheme="majorHAnsi"/>
+          <w:i/>
+          <w:iCs/>
+        </w:rPr>
+        <w:t xml:space="preserve"> </w:t>
+      </w:r>
+      <w:proofErr w:type="spellStart"/>
+      <w:r>
+        <w:rPr>
+          <w:rStyle w:val="normaltextrun"/>
+          <w:rFonts w:asciiTheme="majorHAnsi" w:hAnsiTheme="majorHAnsi" w:cstheme="majorHAnsi"/>
+          <w:i/>
+          <w:iCs/>
+        </w:rPr>
+        <w:t>initial</w:t>
+      </w:r>
+      <w:proofErr w:type="spellEnd"/>
+      <w:r>
+        <w:rPr>
+          <w:rStyle w:val="normaltextrun"/>
+          <w:rFonts w:asciiTheme="majorHAnsi" w:hAnsiTheme="majorHAnsi" w:cstheme="majorHAnsi"/>
+          <w:i/>
+          <w:iCs/>
+        </w:rPr>
+        <w:t xml:space="preserve"> data: </w:t>
+      </w:r>
+    </w:p>
+    <w:p>
+      <w:pPr>
+        <w:pStyle w:val="Prrafodelista"/>
+        <w:keepNext/>
+        <w:numPr>
+          <w:ilvl w:val="0"/>
+          <w:numId w:val="15"/>
+        </w:numPr>
+        <w:spacing w:before="240" w:after="240" w:line="240" w:lineRule="atLeast"/>
+        <w:jc w:val="both"/>
+        <w:rPr>
+          <w:rStyle w:val="normaltextrun"/>
+          <w:rFonts w:asciiTheme="majorHAnsi" w:hAnsiTheme="majorHAnsi" w:cstheme="majorHAnsi"/>
+          <w:i/>
+          <w:iCs/>
+        </w:rPr>
+      </w:pPr>
+      <w:r>
+        <w:rPr>
+          <w:rStyle w:val="normaltextrun"/>
+          <w:rFonts w:asciiTheme="majorHAnsi" w:hAnsiTheme="majorHAnsi" w:cstheme="majorHAnsi"/>
+          <w:i/>
+          <w:iCs/>
+        </w:rPr>
+        <w:t xml:space="preserve">A </w:t>
+      </w:r>
+      <w:proofErr w:type="spellStart"/>
+      <w:r>
+        <w:rPr>
+          <w:rStyle w:val="normaltextrun"/>
+          <w:rFonts w:asciiTheme="majorHAnsi" w:hAnsiTheme="majorHAnsi" w:cstheme="majorHAnsi"/>
+          <w:i/>
+          <w:iCs/>
+        </w:rPr>
+        <w:t>system</w:t>
+      </w:r>
+      <w:proofErr w:type="spellEnd"/>
+      <w:r>
+        <w:rPr>
+          <w:rStyle w:val="normaltextrun"/>
+          <w:rFonts w:asciiTheme="majorHAnsi" w:hAnsiTheme="majorHAnsi" w:cstheme="majorHAnsi"/>
+          <w:i/>
+          <w:iCs/>
+        </w:rPr>
+        <w:t xml:space="preserve"> </w:t>
+      </w:r>
+      <w:proofErr w:type="spellStart"/>
+      <w:r>
+        <w:rPr>
+          <w:rStyle w:val="normaltextrun"/>
+          <w:rFonts w:asciiTheme="majorHAnsi" w:hAnsiTheme="majorHAnsi" w:cstheme="majorHAnsi"/>
+          <w:i/>
+          <w:iCs/>
+        </w:rPr>
+        <w:t>currency</w:t>
+      </w:r>
+      <w:proofErr w:type="spellEnd"/>
+      <w:r>
+        <w:rPr>
+          <w:rStyle w:val="normaltextrun"/>
+          <w:rFonts w:asciiTheme="majorHAnsi" w:hAnsiTheme="majorHAnsi" w:cstheme="majorHAnsi"/>
+          <w:i/>
+          <w:iCs/>
+        </w:rPr>
+        <w:t xml:space="preserve">, </w:t>
+      </w:r>
+      <w:proofErr w:type="spellStart"/>
+      <w:r>
+        <w:rPr>
+          <w:rStyle w:val="normaltextrun"/>
+          <w:rFonts w:asciiTheme="majorHAnsi" w:hAnsiTheme="majorHAnsi" w:cstheme="majorHAnsi"/>
+          <w:i/>
+          <w:iCs/>
+        </w:rPr>
+        <w:t>which</w:t>
+      </w:r>
+      <w:proofErr w:type="spellEnd"/>
+      <w:r>
+        <w:rPr>
+          <w:rStyle w:val="normaltextrun"/>
+          <w:rFonts w:asciiTheme="majorHAnsi" w:hAnsiTheme="majorHAnsi" w:cstheme="majorHAnsi"/>
+          <w:i/>
+          <w:iCs/>
+        </w:rPr>
+        <w:t xml:space="preserve"> </w:t>
+      </w:r>
+      <w:proofErr w:type="spellStart"/>
+      <w:r>
+        <w:rPr>
+          <w:rStyle w:val="normaltextrun"/>
+          <w:rFonts w:asciiTheme="majorHAnsi" w:hAnsiTheme="majorHAnsi" w:cstheme="majorHAnsi"/>
+          <w:i/>
+          <w:iCs/>
+        </w:rPr>
+        <w:t>must</w:t>
+      </w:r>
+      <w:proofErr w:type="spellEnd"/>
+      <w:r>
+        <w:rPr>
+          <w:rStyle w:val="normaltextrun"/>
+          <w:rFonts w:asciiTheme="majorHAnsi" w:hAnsiTheme="majorHAnsi" w:cstheme="majorHAnsi"/>
+          <w:i/>
+          <w:iCs/>
+        </w:rPr>
+        <w:t xml:space="preserve"> be </w:t>
+      </w:r>
+      <w:proofErr w:type="spellStart"/>
+      <w:r>
+        <w:rPr>
+          <w:rStyle w:val="normaltextrun"/>
+          <w:rFonts w:asciiTheme="majorHAnsi" w:hAnsiTheme="majorHAnsi" w:cstheme="majorHAnsi"/>
+          <w:i/>
+          <w:iCs/>
+        </w:rPr>
+        <w:t>initialised</w:t>
+      </w:r>
+      <w:proofErr w:type="spellEnd"/>
+      <w:r>
+        <w:rPr>
+          <w:rStyle w:val="normaltextrun"/>
+          <w:rFonts w:asciiTheme="majorHAnsi" w:hAnsiTheme="majorHAnsi" w:cstheme="majorHAnsi"/>
+          <w:i/>
+          <w:iCs/>
+        </w:rPr>
+        <w:t xml:space="preserve"> </w:t>
+      </w:r>
+      <w:proofErr w:type="spellStart"/>
+      <w:r>
+        <w:rPr>
+          <w:rStyle w:val="normaltextrun"/>
+          <w:rFonts w:asciiTheme="majorHAnsi" w:hAnsiTheme="majorHAnsi" w:cstheme="majorHAnsi"/>
+          <w:i/>
+          <w:iCs/>
+        </w:rPr>
+        <w:t>to</w:t>
+      </w:r>
+      <w:proofErr w:type="spellEnd"/>
+      <w:r>
+        <w:rPr>
+          <w:rStyle w:val="normaltextrun"/>
+          <w:rFonts w:asciiTheme="majorHAnsi" w:hAnsiTheme="majorHAnsi" w:cstheme="majorHAnsi"/>
+          <w:i/>
+          <w:iCs/>
+        </w:rPr>
+        <w:t xml:space="preserve"> “EUR”. </w:t>
+      </w:r>
+    </w:p>
+    <w:p>
+      <w:pPr>
+        <w:pStyle w:val="Prrafodelista"/>
+        <w:keepNext/>
+        <w:numPr>
+          <w:ilvl w:val="0"/>
+          <w:numId w:val="15"/>
+        </w:numPr>
+        <w:spacing w:before="240" w:after="240" w:line="240" w:lineRule="atLeast"/>
+        <w:jc w:val="both"/>
+        <w:rPr>
+          <w:rStyle w:val="eop"/>
+          <w:rFonts w:asciiTheme="majorHAnsi" w:hAnsiTheme="majorHAnsi" w:cstheme="majorHAnsi"/>
+          <w:i/>
+          <w:iCs/>
+          <w:lang w:val="en-US"/>
+        </w:rPr>
+      </w:pPr>
+      <w:r>
+        <w:rPr>
+          <w:rStyle w:val="normaltextrun"/>
+          <w:rFonts w:asciiTheme="majorHAnsi" w:hAnsiTheme="majorHAnsi" w:cstheme="majorHAnsi"/>
+          <w:i/>
+          <w:iCs/>
+        </w:rPr>
+        <w:t xml:space="preserve">A </w:t>
+      </w:r>
+      <w:proofErr w:type="spellStart"/>
+      <w:r>
+        <w:rPr>
+          <w:rStyle w:val="normaltextrun"/>
+          <w:rFonts w:asciiTheme="majorHAnsi" w:hAnsiTheme="majorHAnsi" w:cstheme="majorHAnsi"/>
+          <w:i/>
+          <w:iCs/>
+        </w:rPr>
+        <w:t>list</w:t>
+      </w:r>
+      <w:proofErr w:type="spellEnd"/>
+      <w:r>
+        <w:rPr>
+          <w:rStyle w:val="normaltextrun"/>
+          <w:rFonts w:asciiTheme="majorHAnsi" w:hAnsiTheme="majorHAnsi" w:cstheme="majorHAnsi"/>
+          <w:i/>
+          <w:iCs/>
+        </w:rPr>
+        <w:t xml:space="preserve"> </w:t>
+      </w:r>
+      <w:proofErr w:type="spellStart"/>
+      <w:r>
+        <w:rPr>
+          <w:rStyle w:val="normaltextrun"/>
+          <w:rFonts w:asciiTheme="majorHAnsi" w:hAnsiTheme="majorHAnsi" w:cstheme="majorHAnsi"/>
+          <w:i/>
+          <w:iCs/>
+        </w:rPr>
+        <w:t>of</w:t>
+      </w:r>
+      <w:proofErr w:type="spellEnd"/>
+      <w:r>
+        <w:rPr>
+          <w:rStyle w:val="normaltextrun"/>
+          <w:rFonts w:asciiTheme="majorHAnsi" w:hAnsiTheme="majorHAnsi" w:cstheme="majorHAnsi"/>
+          <w:i/>
+          <w:iCs/>
+        </w:rPr>
+        <w:t xml:space="preserve"> </w:t>
+      </w:r>
+      <w:proofErr w:type="spellStart"/>
+      <w:r>
+        <w:rPr>
+          <w:rStyle w:val="normaltextrun"/>
+          <w:rFonts w:asciiTheme="majorHAnsi" w:hAnsiTheme="majorHAnsi" w:cstheme="majorHAnsi"/>
+          <w:i/>
+          <w:iCs/>
+        </w:rPr>
+        <w:t>accepted</w:t>
+      </w:r>
+      <w:proofErr w:type="spellEnd"/>
+      <w:r>
+        <w:rPr>
+          <w:rStyle w:val="normaltextrun"/>
+          <w:rFonts w:asciiTheme="majorHAnsi" w:hAnsiTheme="majorHAnsi" w:cstheme="majorHAnsi"/>
+          <w:i/>
+          <w:iCs/>
+        </w:rPr>
+        <w:t xml:space="preserve"> </w:t>
+      </w:r>
+      <w:proofErr w:type="spellStart"/>
+      <w:r>
+        <w:rPr>
+          <w:rStyle w:val="normaltextrun"/>
+          <w:rFonts w:asciiTheme="majorHAnsi" w:hAnsiTheme="majorHAnsi" w:cstheme="majorHAnsi"/>
+          <w:i/>
+          <w:iCs/>
+        </w:rPr>
+        <w:t>currencies</w:t>
+      </w:r>
+      <w:proofErr w:type="spellEnd"/>
+      <w:r>
+        <w:rPr>
+          <w:rStyle w:val="normaltextrun"/>
+          <w:rFonts w:asciiTheme="majorHAnsi" w:hAnsiTheme="majorHAnsi" w:cstheme="majorHAnsi"/>
+          <w:i/>
+          <w:iCs/>
+        </w:rPr>
+        <w:t xml:space="preserve">, </w:t>
+      </w:r>
+      <w:proofErr w:type="spellStart"/>
+      <w:r>
+        <w:rPr>
+          <w:rStyle w:val="normaltextrun"/>
+          <w:rFonts w:asciiTheme="majorHAnsi" w:hAnsiTheme="majorHAnsi" w:cstheme="majorHAnsi"/>
+          <w:i/>
+          <w:iCs/>
+        </w:rPr>
+        <w:t>which</w:t>
+      </w:r>
+      <w:proofErr w:type="spellEnd"/>
+      <w:r>
+        <w:rPr>
+          <w:rStyle w:val="normaltextrun"/>
+          <w:rFonts w:asciiTheme="majorHAnsi" w:hAnsiTheme="majorHAnsi" w:cstheme="majorHAnsi"/>
+          <w:i/>
+          <w:iCs/>
+        </w:rPr>
+        <w:t xml:space="preserve"> </w:t>
+      </w:r>
+      <w:proofErr w:type="spellStart"/>
+      <w:r>
+        <w:rPr>
+          <w:rStyle w:val="normaltextrun"/>
+          <w:rFonts w:asciiTheme="majorHAnsi" w:hAnsiTheme="majorHAnsi" w:cstheme="majorHAnsi"/>
+          <w:i/>
+          <w:iCs/>
+        </w:rPr>
+        <w:t>must</w:t>
+      </w:r>
+      <w:proofErr w:type="spellEnd"/>
+      <w:r>
+        <w:rPr>
+          <w:rStyle w:val="normaltextrun"/>
+          <w:rFonts w:asciiTheme="majorHAnsi" w:hAnsiTheme="majorHAnsi" w:cstheme="majorHAnsi"/>
+          <w:i/>
+          <w:iCs/>
+        </w:rPr>
+        <w:t xml:space="preserve"> be </w:t>
+      </w:r>
+      <w:proofErr w:type="spellStart"/>
+      <w:r>
+        <w:rPr>
+          <w:rStyle w:val="normaltextrun"/>
+          <w:rFonts w:asciiTheme="majorHAnsi" w:hAnsiTheme="majorHAnsi" w:cstheme="majorHAnsi"/>
+          <w:i/>
+          <w:iCs/>
+        </w:rPr>
+        <w:t>initialised</w:t>
+      </w:r>
+      <w:proofErr w:type="spellEnd"/>
+      <w:r>
+        <w:rPr>
+          <w:rStyle w:val="normaltextrun"/>
+          <w:rFonts w:asciiTheme="majorHAnsi" w:hAnsiTheme="majorHAnsi" w:cstheme="majorHAnsi"/>
+          <w:i/>
+          <w:iCs/>
+        </w:rPr>
+        <w:t xml:space="preserve"> </w:t>
+      </w:r>
+      <w:proofErr w:type="spellStart"/>
+      <w:r>
+        <w:rPr>
+          <w:rStyle w:val="normaltextrun"/>
+          <w:rFonts w:asciiTheme="majorHAnsi" w:hAnsiTheme="majorHAnsi" w:cstheme="majorHAnsi"/>
+          <w:i/>
+          <w:iCs/>
+        </w:rPr>
+        <w:t>to</w:t>
+      </w:r>
+      <w:proofErr w:type="spellEnd"/>
+      <w:r>
+        <w:rPr>
+          <w:rStyle w:val="normaltextrun"/>
+          <w:rFonts w:asciiTheme="majorHAnsi" w:hAnsiTheme="majorHAnsi" w:cstheme="majorHAnsi"/>
+          <w:i/>
+          <w:iCs/>
+        </w:rPr>
+        <w:t xml:space="preserve"> “EUR”, “USD”, and “GBP”.</w:t>
+      </w:r>
+      <w:r>
+        <w:rPr>
+          <w:rStyle w:val="eop"/>
+          <w:rFonts w:asciiTheme="majorHAnsi" w:hAnsiTheme="majorHAnsi" w:cstheme="majorHAnsi"/>
+          <w:i/>
+          <w:iCs/>
+          <w:lang w:val="en-US"/>
+        </w:rPr>
+        <w:t> </w:t>
+      </w:r>
+    </w:p>
+    <w:p>
+      <w:pPr>
+        <w:pStyle w:val="Prrafodelista"/>
+        <w:keepNext/>
+        <w:spacing w:before="240" w:after="240" w:line="240" w:lineRule="atLeast"/>
+        <w:ind w:left="1068"/>
+        <w:jc w:val="both"/>
+        <w:rPr>
+          <w:rStyle w:val="eop"/>
+          <w:rFonts w:asciiTheme="majorHAnsi" w:hAnsiTheme="majorHAnsi" w:cstheme="majorHAnsi"/>
+          <w:i/>
+          <w:iCs/>
+          <w:lang w:val="en-US"/>
+        </w:rPr>
+      </w:pPr>
+    </w:p>
+    <w:p>
+      <w:pPr>
+        <w:pStyle w:val="Prrafodelista"/>
+        <w:keepNext/>
+        <w:spacing w:before="240" w:after="240" w:line="240" w:lineRule="atLeast"/>
+        <w:ind w:left="1068"/>
+        <w:jc w:val="both"/>
+        <w:rPr>
+          <w:rStyle w:val="eop"/>
+          <w:rFonts w:asciiTheme="majorHAnsi" w:hAnsiTheme="majorHAnsi" w:cstheme="majorHAnsi"/>
+          <w:i/>
+          <w:iCs/>
+          <w:lang w:val="en-US"/>
+        </w:rPr>
+      </w:pPr>
+    </w:p>
+    <w:p>
+      <w:pPr>
+        <w:pStyle w:val="Prrafodelista"/>
+        <w:keepNext/>
+        <w:spacing w:before="240" w:after="240" w:line="240" w:lineRule="atLeast"/>
+        <w:ind w:left="708"/>
+        <w:jc w:val="both"/>
+        <w:rPr>
+          <w:rFonts w:asciiTheme="majorHAnsi" w:hAnsiTheme="majorHAnsi" w:cstheme="majorHAnsi"/>
+          <w:lang w:val="en-US"/>
+        </w:rPr>
+      </w:pPr>
+      <w:r>
+        <w:rPr>
+          <w:rFonts w:asciiTheme="majorHAnsi" w:hAnsiTheme="majorHAnsi" w:cstheme="majorHAnsi"/>
+          <w:lang w:val="en-US"/>
+        </w:rPr>
+        <w:t xml:space="preserve">Para </w:t>
+      </w:r>
+      <w:proofErr w:type="spellStart"/>
+      <w:r>
+        <w:rPr>
+          <w:rFonts w:asciiTheme="majorHAnsi" w:hAnsiTheme="majorHAnsi" w:cstheme="majorHAnsi"/>
+          <w:lang w:val="en-US"/>
+        </w:rPr>
+        <w:t>el</w:t>
+      </w:r>
+      <w:proofErr w:type="spellEnd"/>
+      <w:r>
+        <w:rPr>
+          <w:rFonts w:asciiTheme="majorHAnsi" w:hAnsiTheme="majorHAnsi" w:cstheme="majorHAnsi"/>
+          <w:lang w:val="en-US"/>
+        </w:rPr>
+        <w:t xml:space="preserve"> Desarrollo de </w:t>
+      </w:r>
+      <w:proofErr w:type="spellStart"/>
+      <w:r>
+        <w:rPr>
+          <w:rFonts w:asciiTheme="majorHAnsi" w:hAnsiTheme="majorHAnsi" w:cstheme="majorHAnsi"/>
+          <w:lang w:val="en-US"/>
+        </w:rPr>
+        <w:t>este</w:t>
+      </w:r>
+      <w:proofErr w:type="spellEnd"/>
+      <w:r>
+        <w:rPr>
+          <w:rFonts w:asciiTheme="majorHAnsi" w:hAnsiTheme="majorHAnsi" w:cstheme="majorHAnsi"/>
+          <w:lang w:val="en-US"/>
+        </w:rPr>
+        <w:t xml:space="preserve"> </w:t>
+      </w:r>
+      <w:proofErr w:type="spellStart"/>
+      <w:r>
+        <w:rPr>
+          <w:rFonts w:asciiTheme="majorHAnsi" w:hAnsiTheme="majorHAnsi" w:cstheme="majorHAnsi"/>
+          <w:lang w:val="en-US"/>
+        </w:rPr>
+        <w:t>requisito</w:t>
+      </w:r>
+      <w:proofErr w:type="spellEnd"/>
+      <w:r>
+        <w:rPr>
+          <w:rFonts w:asciiTheme="majorHAnsi" w:hAnsiTheme="majorHAnsi" w:cstheme="majorHAnsi"/>
+          <w:lang w:val="en-US"/>
+        </w:rPr>
+        <w:t xml:space="preserve"> </w:t>
+      </w:r>
+      <w:proofErr w:type="spellStart"/>
+      <w:r>
+        <w:rPr>
+          <w:rFonts w:asciiTheme="majorHAnsi" w:hAnsiTheme="majorHAnsi" w:cstheme="majorHAnsi"/>
+          <w:lang w:val="en-US"/>
+        </w:rPr>
+        <w:t>hemos</w:t>
+      </w:r>
+      <w:proofErr w:type="spellEnd"/>
+      <w:r>
+        <w:rPr>
+          <w:rFonts w:asciiTheme="majorHAnsi" w:hAnsiTheme="majorHAnsi" w:cstheme="majorHAnsi"/>
+          <w:lang w:val="en-US"/>
+        </w:rPr>
+        <w:t xml:space="preserve"> </w:t>
+      </w:r>
+      <w:proofErr w:type="spellStart"/>
+      <w:r>
+        <w:rPr>
+          <w:rFonts w:asciiTheme="majorHAnsi" w:hAnsiTheme="majorHAnsi" w:cstheme="majorHAnsi"/>
+          <w:lang w:val="en-US"/>
+        </w:rPr>
+        <w:t>creado</w:t>
+      </w:r>
+      <w:proofErr w:type="spellEnd"/>
+      <w:r>
+        <w:rPr>
+          <w:rFonts w:asciiTheme="majorHAnsi" w:hAnsiTheme="majorHAnsi" w:cstheme="majorHAnsi"/>
+          <w:lang w:val="en-US"/>
+        </w:rPr>
+        <w:t xml:space="preserve"> </w:t>
+      </w:r>
+      <w:proofErr w:type="spellStart"/>
+      <w:r>
+        <w:rPr>
+          <w:rFonts w:asciiTheme="majorHAnsi" w:hAnsiTheme="majorHAnsi" w:cstheme="majorHAnsi"/>
+          <w:lang w:val="en-US"/>
+        </w:rPr>
+        <w:t>una</w:t>
+      </w:r>
+      <w:proofErr w:type="spellEnd"/>
+      <w:r>
+        <w:rPr>
+          <w:rFonts w:asciiTheme="majorHAnsi" w:hAnsiTheme="majorHAnsi" w:cstheme="majorHAnsi"/>
+          <w:lang w:val="en-US"/>
+        </w:rPr>
+        <w:t xml:space="preserve"> </w:t>
+      </w:r>
+      <w:proofErr w:type="spellStart"/>
+      <w:r>
+        <w:rPr>
+          <w:rFonts w:asciiTheme="majorHAnsi" w:hAnsiTheme="majorHAnsi" w:cstheme="majorHAnsi"/>
+          <w:lang w:val="en-US"/>
+        </w:rPr>
+        <w:t>clase</w:t>
+      </w:r>
+      <w:proofErr w:type="spellEnd"/>
+      <w:r>
+        <w:rPr>
+          <w:rFonts w:asciiTheme="majorHAnsi" w:hAnsiTheme="majorHAnsi" w:cstheme="majorHAnsi"/>
+          <w:lang w:val="en-US"/>
+        </w:rPr>
+        <w:t xml:space="preserve"> java “Currency” y un </w:t>
+      </w:r>
+      <w:proofErr w:type="spellStart"/>
+      <w:r>
+        <w:rPr>
+          <w:rFonts w:asciiTheme="majorHAnsi" w:hAnsiTheme="majorHAnsi" w:cstheme="majorHAnsi"/>
+          <w:lang w:val="en-US"/>
+        </w:rPr>
+        <w:t>enumerado</w:t>
+      </w:r>
+      <w:proofErr w:type="spellEnd"/>
+      <w:r>
+        <w:rPr>
+          <w:rFonts w:asciiTheme="majorHAnsi" w:hAnsiTheme="majorHAnsi" w:cstheme="majorHAnsi"/>
+          <w:lang w:val="en-US"/>
+        </w:rPr>
+        <w:t xml:space="preserve"> “</w:t>
+      </w:r>
+      <w:proofErr w:type="spellStart"/>
+      <w:r>
+        <w:rPr>
+          <w:rFonts w:asciiTheme="majorHAnsi" w:hAnsiTheme="majorHAnsi" w:cstheme="majorHAnsi"/>
+          <w:lang w:val="en-US"/>
+        </w:rPr>
+        <w:t>CurrencyType</w:t>
+      </w:r>
+      <w:proofErr w:type="spellEnd"/>
+      <w:r>
+        <w:rPr>
+          <w:rFonts w:asciiTheme="majorHAnsi" w:hAnsiTheme="majorHAnsi" w:cstheme="majorHAnsi"/>
+          <w:lang w:val="en-US"/>
+        </w:rPr>
+        <w:t xml:space="preserve">” que </w:t>
+      </w:r>
+      <w:proofErr w:type="spellStart"/>
+      <w:r>
+        <w:rPr>
+          <w:rFonts w:asciiTheme="majorHAnsi" w:hAnsiTheme="majorHAnsi" w:cstheme="majorHAnsi"/>
+          <w:lang w:val="en-US"/>
+        </w:rPr>
+        <w:t>estan</w:t>
+      </w:r>
+      <w:proofErr w:type="spellEnd"/>
+      <w:r>
+        <w:rPr>
+          <w:rFonts w:asciiTheme="majorHAnsi" w:hAnsiTheme="majorHAnsi" w:cstheme="majorHAnsi"/>
+          <w:lang w:val="en-US"/>
+        </w:rPr>
+        <w:t xml:space="preserve"> </w:t>
+      </w:r>
+      <w:proofErr w:type="spellStart"/>
+      <w:r>
+        <w:rPr>
+          <w:rFonts w:asciiTheme="majorHAnsi" w:hAnsiTheme="majorHAnsi" w:cstheme="majorHAnsi"/>
+          <w:lang w:val="en-US"/>
+        </w:rPr>
+        <w:t>ubicados</w:t>
+      </w:r>
+      <w:proofErr w:type="spellEnd"/>
+      <w:r>
+        <w:rPr>
+          <w:rFonts w:asciiTheme="majorHAnsi" w:hAnsiTheme="majorHAnsi" w:cstheme="majorHAnsi"/>
+          <w:lang w:val="en-US"/>
+        </w:rPr>
+        <w:t xml:space="preserve"> </w:t>
+      </w:r>
+      <w:proofErr w:type="spellStart"/>
+      <w:r>
+        <w:rPr>
+          <w:rFonts w:asciiTheme="majorHAnsi" w:hAnsiTheme="majorHAnsi" w:cstheme="majorHAnsi"/>
+          <w:lang w:val="en-US"/>
+        </w:rPr>
+        <w:t>en</w:t>
+      </w:r>
+      <w:proofErr w:type="spellEnd"/>
+      <w:r>
+        <w:rPr>
+          <w:rFonts w:asciiTheme="majorHAnsi" w:hAnsiTheme="majorHAnsi" w:cstheme="majorHAnsi"/>
+          <w:lang w:val="en-US"/>
+        </w:rPr>
+        <w:t xml:space="preserve"> </w:t>
+      </w:r>
+      <w:proofErr w:type="spellStart"/>
+      <w:r>
+        <w:rPr>
+          <w:rFonts w:asciiTheme="majorHAnsi" w:hAnsiTheme="majorHAnsi" w:cstheme="majorHAnsi"/>
+          <w:lang w:val="en-US"/>
+        </w:rPr>
+        <w:t>el</w:t>
+      </w:r>
+      <w:proofErr w:type="spellEnd"/>
+      <w:r>
+        <w:rPr>
+          <w:rFonts w:asciiTheme="majorHAnsi" w:hAnsiTheme="majorHAnsi" w:cstheme="majorHAnsi"/>
+          <w:lang w:val="en-US"/>
+        </w:rPr>
+        <w:t xml:space="preserve"> </w:t>
+      </w:r>
+      <w:proofErr w:type="spellStart"/>
+      <w:r>
+        <w:rPr>
+          <w:rFonts w:asciiTheme="majorHAnsi" w:hAnsiTheme="majorHAnsi" w:cstheme="majorHAnsi"/>
+          <w:lang w:val="en-US"/>
+        </w:rPr>
+        <w:t>paquete</w:t>
+      </w:r>
+      <w:proofErr w:type="spellEnd"/>
+      <w:r>
+        <w:rPr>
+          <w:rFonts w:asciiTheme="majorHAnsi" w:hAnsiTheme="majorHAnsi" w:cstheme="majorHAnsi"/>
+          <w:lang w:val="en-US"/>
+        </w:rPr>
+        <w:t xml:space="preserve"> “</w:t>
+      </w:r>
+      <w:proofErr w:type="spellStart"/>
+      <w:r>
+        <w:rPr>
+          <w:rFonts w:asciiTheme="majorHAnsi" w:hAnsiTheme="majorHAnsi" w:cstheme="majorHAnsi"/>
+          <w:lang w:val="en-US"/>
+        </w:rPr>
+        <w:t>acme.configuration</w:t>
+      </w:r>
+      <w:proofErr w:type="spellEnd"/>
+      <w:r>
+        <w:rPr>
+          <w:rFonts w:asciiTheme="majorHAnsi" w:hAnsiTheme="majorHAnsi" w:cstheme="majorHAnsi"/>
+          <w:lang w:val="en-US"/>
+        </w:rPr>
+        <w:t xml:space="preserve">” </w:t>
+      </w:r>
+      <w:proofErr w:type="spellStart"/>
+      <w:r>
+        <w:rPr>
+          <w:rFonts w:asciiTheme="majorHAnsi" w:hAnsiTheme="majorHAnsi" w:cstheme="majorHAnsi"/>
+          <w:lang w:val="en-US"/>
+        </w:rPr>
+        <w:t>debido</w:t>
+      </w:r>
+      <w:proofErr w:type="spellEnd"/>
+      <w:r>
+        <w:rPr>
+          <w:rFonts w:asciiTheme="majorHAnsi" w:hAnsiTheme="majorHAnsi" w:cstheme="majorHAnsi"/>
+          <w:lang w:val="en-US"/>
+        </w:rPr>
+        <w:t xml:space="preserve"> a que es </w:t>
+      </w:r>
+      <w:proofErr w:type="spellStart"/>
+      <w:r>
+        <w:rPr>
+          <w:rFonts w:asciiTheme="majorHAnsi" w:hAnsiTheme="majorHAnsi" w:cstheme="majorHAnsi"/>
+          <w:lang w:val="en-US"/>
+        </w:rPr>
+        <w:t>una</w:t>
+      </w:r>
+      <w:proofErr w:type="spellEnd"/>
+      <w:r>
+        <w:rPr>
+          <w:rFonts w:asciiTheme="majorHAnsi" w:hAnsiTheme="majorHAnsi" w:cstheme="majorHAnsi"/>
+          <w:lang w:val="en-US"/>
+        </w:rPr>
+        <w:t xml:space="preserve"> </w:t>
+      </w:r>
+      <w:proofErr w:type="spellStart"/>
+      <w:r>
+        <w:rPr>
+          <w:rFonts w:asciiTheme="majorHAnsi" w:hAnsiTheme="majorHAnsi" w:cstheme="majorHAnsi"/>
+          <w:lang w:val="en-US"/>
+        </w:rPr>
+        <w:t>configuracion</w:t>
+      </w:r>
+      <w:proofErr w:type="spellEnd"/>
+      <w:r>
+        <w:rPr>
+          <w:rFonts w:asciiTheme="majorHAnsi" w:hAnsiTheme="majorHAnsi" w:cstheme="majorHAnsi"/>
+          <w:lang w:val="en-US"/>
+        </w:rPr>
+        <w:t xml:space="preserve"> del Sistema, </w:t>
+      </w:r>
+      <w:proofErr w:type="spellStart"/>
+      <w:r>
+        <w:rPr>
+          <w:rFonts w:asciiTheme="majorHAnsi" w:hAnsiTheme="majorHAnsi" w:cstheme="majorHAnsi"/>
+          <w:lang w:val="en-US"/>
+        </w:rPr>
+        <w:t>hemos</w:t>
+      </w:r>
+      <w:proofErr w:type="spellEnd"/>
+      <w:r>
+        <w:rPr>
+          <w:rFonts w:asciiTheme="majorHAnsi" w:hAnsiTheme="majorHAnsi" w:cstheme="majorHAnsi"/>
+          <w:lang w:val="en-US"/>
+        </w:rPr>
+        <w:t xml:space="preserve"> </w:t>
+      </w:r>
+      <w:proofErr w:type="spellStart"/>
+      <w:r>
+        <w:rPr>
+          <w:rFonts w:asciiTheme="majorHAnsi" w:hAnsiTheme="majorHAnsi" w:cstheme="majorHAnsi"/>
+          <w:lang w:val="en-US"/>
+        </w:rPr>
+        <w:t>decidido</w:t>
+      </w:r>
+      <w:proofErr w:type="spellEnd"/>
+      <w:r>
+        <w:rPr>
+          <w:rFonts w:asciiTheme="majorHAnsi" w:hAnsiTheme="majorHAnsi" w:cstheme="majorHAnsi"/>
+          <w:lang w:val="en-US"/>
+        </w:rPr>
+        <w:t xml:space="preserve"> no </w:t>
+      </w:r>
+      <w:proofErr w:type="spellStart"/>
+      <w:r>
+        <w:rPr>
+          <w:rFonts w:asciiTheme="majorHAnsi" w:hAnsiTheme="majorHAnsi" w:cstheme="majorHAnsi"/>
+          <w:lang w:val="en-US"/>
+        </w:rPr>
+        <w:t>almacenarlo</w:t>
+      </w:r>
+      <w:proofErr w:type="spellEnd"/>
+      <w:r>
+        <w:rPr>
+          <w:rFonts w:asciiTheme="majorHAnsi" w:hAnsiTheme="majorHAnsi" w:cstheme="majorHAnsi"/>
+          <w:lang w:val="en-US"/>
+        </w:rPr>
+        <w:t xml:space="preserve"> </w:t>
+      </w:r>
+      <w:proofErr w:type="spellStart"/>
+      <w:r>
+        <w:rPr>
+          <w:rFonts w:asciiTheme="majorHAnsi" w:hAnsiTheme="majorHAnsi" w:cstheme="majorHAnsi"/>
+          <w:lang w:val="en-US"/>
+        </w:rPr>
+        <w:t>en</w:t>
+      </w:r>
+      <w:proofErr w:type="spellEnd"/>
+      <w:r>
+        <w:rPr>
+          <w:rFonts w:asciiTheme="majorHAnsi" w:hAnsiTheme="majorHAnsi" w:cstheme="majorHAnsi"/>
+          <w:lang w:val="en-US"/>
+        </w:rPr>
+        <w:t xml:space="preserve"> la base de </w:t>
+      </w:r>
+      <w:proofErr w:type="spellStart"/>
+      <w:r>
+        <w:rPr>
+          <w:rFonts w:asciiTheme="majorHAnsi" w:hAnsiTheme="majorHAnsi" w:cstheme="majorHAnsi"/>
+          <w:lang w:val="en-US"/>
+        </w:rPr>
+        <w:t>datos</w:t>
+      </w:r>
+      <w:proofErr w:type="spellEnd"/>
+      <w:r>
+        <w:rPr>
+          <w:rFonts w:asciiTheme="majorHAnsi" w:hAnsiTheme="majorHAnsi" w:cstheme="majorHAnsi"/>
+          <w:lang w:val="en-US"/>
+        </w:rPr>
+        <w:t xml:space="preserve"> </w:t>
+      </w:r>
+      <w:proofErr w:type="spellStart"/>
+      <w:r>
+        <w:rPr>
+          <w:rFonts w:asciiTheme="majorHAnsi" w:hAnsiTheme="majorHAnsi" w:cstheme="majorHAnsi"/>
+          <w:lang w:val="en-US"/>
+        </w:rPr>
+        <w:t>asi</w:t>
+      </w:r>
+      <w:proofErr w:type="spellEnd"/>
+      <w:r>
+        <w:rPr>
+          <w:rFonts w:asciiTheme="majorHAnsi" w:hAnsiTheme="majorHAnsi" w:cstheme="majorHAnsi"/>
+          <w:lang w:val="en-US"/>
+        </w:rPr>
+        <w:t xml:space="preserve"> Currency </w:t>
+      </w:r>
+      <w:proofErr w:type="spellStart"/>
+      <w:r>
+        <w:rPr>
+          <w:rFonts w:asciiTheme="majorHAnsi" w:hAnsiTheme="majorHAnsi" w:cstheme="majorHAnsi"/>
+          <w:lang w:val="en-US"/>
+        </w:rPr>
+        <w:t>tendra</w:t>
+      </w:r>
+      <w:proofErr w:type="spellEnd"/>
+      <w:r>
+        <w:rPr>
+          <w:rFonts w:asciiTheme="majorHAnsi" w:hAnsiTheme="majorHAnsi" w:cstheme="majorHAnsi"/>
+          <w:lang w:val="en-US"/>
+        </w:rPr>
+        <w:t xml:space="preserve"> un </w:t>
+      </w:r>
+      <w:proofErr w:type="spellStart"/>
+      <w:r>
+        <w:rPr>
+          <w:rFonts w:asciiTheme="majorHAnsi" w:hAnsiTheme="majorHAnsi" w:cstheme="majorHAnsi"/>
+          <w:lang w:val="en-US"/>
+        </w:rPr>
+        <w:t>atributo</w:t>
+      </w:r>
+      <w:proofErr w:type="spellEnd"/>
+      <w:r>
+        <w:rPr>
+          <w:rFonts w:asciiTheme="majorHAnsi" w:hAnsiTheme="majorHAnsi" w:cstheme="majorHAnsi"/>
+          <w:lang w:val="en-US"/>
+        </w:rPr>
+        <w:t xml:space="preserve"> del </w:t>
+      </w:r>
+      <w:proofErr w:type="spellStart"/>
+      <w:r>
+        <w:rPr>
+          <w:rFonts w:asciiTheme="majorHAnsi" w:hAnsiTheme="majorHAnsi" w:cstheme="majorHAnsi"/>
+          <w:lang w:val="en-US"/>
+        </w:rPr>
+        <w:t>tipo</w:t>
+      </w:r>
+      <w:proofErr w:type="spellEnd"/>
+      <w:r>
+        <w:rPr>
+          <w:rFonts w:asciiTheme="majorHAnsi" w:hAnsiTheme="majorHAnsi" w:cstheme="majorHAnsi"/>
+          <w:lang w:val="en-US"/>
+        </w:rPr>
+        <w:t xml:space="preserve"> del </w:t>
+      </w:r>
+      <w:proofErr w:type="spellStart"/>
+      <w:r>
+        <w:rPr>
+          <w:rFonts w:asciiTheme="majorHAnsi" w:hAnsiTheme="majorHAnsi" w:cstheme="majorHAnsi"/>
+          <w:lang w:val="en-US"/>
+        </w:rPr>
+        <w:t>enumerado</w:t>
+      </w:r>
+      <w:proofErr w:type="spellEnd"/>
+      <w:r>
+        <w:rPr>
+          <w:rFonts w:asciiTheme="majorHAnsi" w:hAnsiTheme="majorHAnsi" w:cstheme="majorHAnsi"/>
+          <w:lang w:val="en-US"/>
+        </w:rPr>
+        <w:t xml:space="preserve"> con </w:t>
+      </w:r>
+      <w:proofErr w:type="spellStart"/>
+      <w:r>
+        <w:rPr>
+          <w:rFonts w:asciiTheme="majorHAnsi" w:hAnsiTheme="majorHAnsi" w:cstheme="majorHAnsi"/>
+          <w:lang w:val="en-US"/>
+        </w:rPr>
+        <w:t>los</w:t>
+      </w:r>
+      <w:proofErr w:type="spellEnd"/>
+      <w:r>
+        <w:rPr>
+          <w:rFonts w:asciiTheme="majorHAnsi" w:hAnsiTheme="majorHAnsi" w:cstheme="majorHAnsi"/>
+          <w:lang w:val="en-US"/>
+        </w:rPr>
+        <w:t xml:space="preserve"> </w:t>
+      </w:r>
+      <w:proofErr w:type="spellStart"/>
+      <w:r>
+        <w:rPr>
+          <w:rFonts w:asciiTheme="majorHAnsi" w:hAnsiTheme="majorHAnsi" w:cstheme="majorHAnsi"/>
+          <w:lang w:val="en-US"/>
+        </w:rPr>
+        <w:t>tres</w:t>
+      </w:r>
+      <w:proofErr w:type="spellEnd"/>
+      <w:r>
+        <w:rPr>
+          <w:rFonts w:asciiTheme="majorHAnsi" w:hAnsiTheme="majorHAnsi" w:cstheme="majorHAnsi"/>
+          <w:lang w:val="en-US"/>
+        </w:rPr>
+        <w:t xml:space="preserve"> </w:t>
+      </w:r>
+      <w:proofErr w:type="spellStart"/>
+      <w:r>
+        <w:rPr>
+          <w:rFonts w:asciiTheme="majorHAnsi" w:hAnsiTheme="majorHAnsi" w:cstheme="majorHAnsi"/>
+          <w:lang w:val="en-US"/>
+        </w:rPr>
+        <w:t>valores</w:t>
+      </w:r>
+      <w:proofErr w:type="spellEnd"/>
+      <w:r>
+        <w:rPr>
+          <w:rFonts w:asciiTheme="majorHAnsi" w:hAnsiTheme="majorHAnsi" w:cstheme="majorHAnsi"/>
+          <w:lang w:val="en-US"/>
+        </w:rPr>
+        <w:t xml:space="preserve"> </w:t>
+      </w:r>
+      <w:proofErr w:type="spellStart"/>
+      <w:r>
+        <w:rPr>
+          <w:rFonts w:asciiTheme="majorHAnsi" w:hAnsiTheme="majorHAnsi" w:cstheme="majorHAnsi"/>
+          <w:lang w:val="en-US"/>
+        </w:rPr>
+        <w:t>aceptados</w:t>
+      </w:r>
+      <w:proofErr w:type="spellEnd"/>
+      <w:r>
+        <w:rPr>
+          <w:rFonts w:asciiTheme="majorHAnsi" w:hAnsiTheme="majorHAnsi" w:cstheme="majorHAnsi"/>
+          <w:lang w:val="en-US"/>
+        </w:rPr>
+        <w:t xml:space="preserve"> “EUR”, “USD”, “GBP” de </w:t>
+      </w:r>
+      <w:proofErr w:type="spellStart"/>
+      <w:r>
+        <w:rPr>
+          <w:rFonts w:asciiTheme="majorHAnsi" w:hAnsiTheme="majorHAnsi" w:cstheme="majorHAnsi"/>
+          <w:lang w:val="en-US"/>
+        </w:rPr>
+        <w:t>esta</w:t>
+      </w:r>
+      <w:proofErr w:type="spellEnd"/>
+      <w:r>
+        <w:rPr>
+          <w:rFonts w:asciiTheme="majorHAnsi" w:hAnsiTheme="majorHAnsi" w:cstheme="majorHAnsi"/>
+          <w:lang w:val="en-US"/>
+        </w:rPr>
+        <w:t xml:space="preserve"> forma con solo </w:t>
+      </w:r>
+      <w:proofErr w:type="spellStart"/>
+      <w:r>
+        <w:rPr>
+          <w:rFonts w:asciiTheme="majorHAnsi" w:hAnsiTheme="majorHAnsi" w:cstheme="majorHAnsi"/>
+          <w:lang w:val="en-US"/>
+        </w:rPr>
+        <w:t>tener</w:t>
+      </w:r>
+      <w:proofErr w:type="spellEnd"/>
+      <w:r>
+        <w:rPr>
+          <w:rFonts w:asciiTheme="majorHAnsi" w:hAnsiTheme="majorHAnsi" w:cstheme="majorHAnsi"/>
+          <w:lang w:val="en-US"/>
+        </w:rPr>
+        <w:t xml:space="preserve"> ese </w:t>
+      </w:r>
+      <w:proofErr w:type="spellStart"/>
+      <w:r>
+        <w:rPr>
+          <w:rFonts w:asciiTheme="majorHAnsi" w:hAnsiTheme="majorHAnsi" w:cstheme="majorHAnsi"/>
+          <w:lang w:val="en-US"/>
+        </w:rPr>
+        <w:t>atributo</w:t>
+      </w:r>
+      <w:proofErr w:type="spellEnd"/>
+      <w:r>
+        <w:rPr>
+          <w:rFonts w:asciiTheme="majorHAnsi" w:hAnsiTheme="majorHAnsi" w:cstheme="majorHAnsi"/>
+          <w:lang w:val="en-US"/>
+        </w:rPr>
+        <w:t xml:space="preserve"> hacienda </w:t>
+      </w:r>
+      <w:proofErr w:type="spellStart"/>
+      <w:r>
+        <w:rPr>
+          <w:rFonts w:asciiTheme="majorHAnsi" w:hAnsiTheme="majorHAnsi" w:cstheme="majorHAnsi"/>
+          <w:lang w:val="en-US"/>
+        </w:rPr>
+        <w:t>referencia</w:t>
+      </w:r>
+      <w:proofErr w:type="spellEnd"/>
+      <w:r>
+        <w:rPr>
+          <w:rFonts w:asciiTheme="majorHAnsi" w:hAnsiTheme="majorHAnsi" w:cstheme="majorHAnsi"/>
+          <w:lang w:val="en-US"/>
+        </w:rPr>
+        <w:t xml:space="preserve"> al </w:t>
+      </w:r>
+      <w:proofErr w:type="spellStart"/>
+      <w:r>
+        <w:rPr>
+          <w:rFonts w:asciiTheme="majorHAnsi" w:hAnsiTheme="majorHAnsi" w:cstheme="majorHAnsi"/>
+          <w:lang w:val="en-US"/>
+        </w:rPr>
+        <w:t>enumerado</w:t>
+      </w:r>
+      <w:proofErr w:type="spellEnd"/>
+      <w:r>
+        <w:rPr>
+          <w:rFonts w:asciiTheme="majorHAnsi" w:hAnsiTheme="majorHAnsi" w:cstheme="majorHAnsi"/>
+          <w:lang w:val="en-US"/>
+        </w:rPr>
+        <w:t xml:space="preserve"> </w:t>
+      </w:r>
+      <w:proofErr w:type="spellStart"/>
+      <w:r>
+        <w:rPr>
+          <w:rFonts w:asciiTheme="majorHAnsi" w:hAnsiTheme="majorHAnsi" w:cstheme="majorHAnsi"/>
+          <w:lang w:val="en-US"/>
+        </w:rPr>
+        <w:t>nos</w:t>
+      </w:r>
+      <w:proofErr w:type="spellEnd"/>
+      <w:r>
+        <w:rPr>
+          <w:rFonts w:asciiTheme="majorHAnsi" w:hAnsiTheme="majorHAnsi" w:cstheme="majorHAnsi"/>
+          <w:lang w:val="en-US"/>
+        </w:rPr>
+        <w:t xml:space="preserve"> vale </w:t>
+      </w:r>
+      <w:proofErr w:type="spellStart"/>
+      <w:r>
+        <w:rPr>
+          <w:rFonts w:asciiTheme="majorHAnsi" w:hAnsiTheme="majorHAnsi" w:cstheme="majorHAnsi"/>
+          <w:lang w:val="en-US"/>
+        </w:rPr>
+        <w:t>como</w:t>
+      </w:r>
+      <w:proofErr w:type="spellEnd"/>
+      <w:r>
+        <w:rPr>
+          <w:rFonts w:asciiTheme="majorHAnsi" w:hAnsiTheme="majorHAnsi" w:cstheme="majorHAnsi"/>
+          <w:lang w:val="en-US"/>
+        </w:rPr>
+        <w:t xml:space="preserve"> possibles </w:t>
+      </w:r>
+      <w:proofErr w:type="spellStart"/>
+      <w:r>
+        <w:rPr>
+          <w:rFonts w:asciiTheme="majorHAnsi" w:hAnsiTheme="majorHAnsi" w:cstheme="majorHAnsi"/>
+          <w:lang w:val="en-US"/>
+        </w:rPr>
+        <w:t>monedas</w:t>
+      </w:r>
+      <w:proofErr w:type="spellEnd"/>
+      <w:r>
+        <w:rPr>
+          <w:rFonts w:asciiTheme="majorHAnsi" w:hAnsiTheme="majorHAnsi" w:cstheme="majorHAnsi"/>
+          <w:lang w:val="en-US"/>
+        </w:rPr>
+        <w:t xml:space="preserve"> </w:t>
+      </w:r>
+      <w:proofErr w:type="spellStart"/>
+      <w:r>
+        <w:rPr>
+          <w:rFonts w:asciiTheme="majorHAnsi" w:hAnsiTheme="majorHAnsi" w:cstheme="majorHAnsi"/>
+          <w:lang w:val="en-US"/>
+        </w:rPr>
+        <w:t>aceptadas</w:t>
+      </w:r>
+      <w:proofErr w:type="spellEnd"/>
+      <w:r>
+        <w:rPr>
+          <w:rFonts w:asciiTheme="majorHAnsi" w:hAnsiTheme="majorHAnsi" w:cstheme="majorHAnsi"/>
+          <w:lang w:val="en-US"/>
+        </w:rPr>
+        <w:t xml:space="preserve"> y </w:t>
+      </w:r>
+      <w:proofErr w:type="spellStart"/>
+      <w:r>
+        <w:rPr>
+          <w:rFonts w:asciiTheme="majorHAnsi" w:hAnsiTheme="majorHAnsi" w:cstheme="majorHAnsi"/>
+          <w:lang w:val="en-US"/>
+        </w:rPr>
+        <w:t>en</w:t>
+      </w:r>
+      <w:proofErr w:type="spellEnd"/>
+      <w:r>
+        <w:rPr>
+          <w:rFonts w:asciiTheme="majorHAnsi" w:hAnsiTheme="majorHAnsi" w:cstheme="majorHAnsi"/>
+          <w:lang w:val="en-US"/>
+        </w:rPr>
+        <w:t xml:space="preserve"> le </w:t>
+      </w:r>
+      <w:proofErr w:type="spellStart"/>
+      <w:r>
+        <w:rPr>
+          <w:rFonts w:asciiTheme="majorHAnsi" w:hAnsiTheme="majorHAnsi" w:cstheme="majorHAnsi"/>
+          <w:lang w:val="en-US"/>
+        </w:rPr>
+        <w:t>crearemos</w:t>
+      </w:r>
+      <w:proofErr w:type="spellEnd"/>
+      <w:r>
+        <w:rPr>
+          <w:rFonts w:asciiTheme="majorHAnsi" w:hAnsiTheme="majorHAnsi" w:cstheme="majorHAnsi"/>
+          <w:lang w:val="en-US"/>
+        </w:rPr>
+        <w:t xml:space="preserve"> a la </w:t>
+      </w:r>
+      <w:proofErr w:type="spellStart"/>
+      <w:r>
+        <w:rPr>
+          <w:rFonts w:asciiTheme="majorHAnsi" w:hAnsiTheme="majorHAnsi" w:cstheme="majorHAnsi"/>
+          <w:lang w:val="en-US"/>
+        </w:rPr>
+        <w:t>clase</w:t>
+      </w:r>
+      <w:proofErr w:type="spellEnd"/>
+      <w:r>
+        <w:rPr>
+          <w:rFonts w:asciiTheme="majorHAnsi" w:hAnsiTheme="majorHAnsi" w:cstheme="majorHAnsi"/>
+          <w:lang w:val="en-US"/>
+        </w:rPr>
+        <w:t xml:space="preserve"> java un constructor </w:t>
+      </w:r>
+      <w:proofErr w:type="spellStart"/>
+      <w:r>
+        <w:rPr>
+          <w:rFonts w:asciiTheme="majorHAnsi" w:hAnsiTheme="majorHAnsi" w:cstheme="majorHAnsi"/>
+          <w:lang w:val="en-US"/>
+        </w:rPr>
+        <w:t>por</w:t>
+      </w:r>
+      <w:proofErr w:type="spellEnd"/>
+      <w:r>
+        <w:rPr>
+          <w:rFonts w:asciiTheme="majorHAnsi" w:hAnsiTheme="majorHAnsi" w:cstheme="majorHAnsi"/>
+          <w:lang w:val="en-US"/>
+        </w:rPr>
+        <w:t xml:space="preserve"> </w:t>
+      </w:r>
+      <w:proofErr w:type="spellStart"/>
+      <w:r>
+        <w:rPr>
+          <w:rFonts w:asciiTheme="majorHAnsi" w:hAnsiTheme="majorHAnsi" w:cstheme="majorHAnsi"/>
+          <w:lang w:val="en-US"/>
+        </w:rPr>
+        <w:t>defecto</w:t>
+      </w:r>
+      <w:proofErr w:type="spellEnd"/>
+      <w:r>
+        <w:rPr>
+          <w:rFonts w:asciiTheme="majorHAnsi" w:hAnsiTheme="majorHAnsi" w:cstheme="majorHAnsi"/>
+          <w:lang w:val="en-US"/>
+        </w:rPr>
+        <w:t xml:space="preserve"> que </w:t>
+      </w:r>
+      <w:proofErr w:type="spellStart"/>
+      <w:r>
+        <w:rPr>
+          <w:rFonts w:asciiTheme="majorHAnsi" w:hAnsiTheme="majorHAnsi" w:cstheme="majorHAnsi"/>
+          <w:lang w:val="en-US"/>
+        </w:rPr>
+        <w:t>inicializara</w:t>
+      </w:r>
+      <w:proofErr w:type="spellEnd"/>
+      <w:r>
+        <w:rPr>
+          <w:rFonts w:asciiTheme="majorHAnsi" w:hAnsiTheme="majorHAnsi" w:cstheme="majorHAnsi"/>
+          <w:lang w:val="en-US"/>
+        </w:rPr>
+        <w:t xml:space="preserve"> la variable a la </w:t>
+      </w:r>
+      <w:proofErr w:type="spellStart"/>
+      <w:r>
+        <w:rPr>
+          <w:rFonts w:asciiTheme="majorHAnsi" w:hAnsiTheme="majorHAnsi" w:cstheme="majorHAnsi"/>
+          <w:lang w:val="en-US"/>
+        </w:rPr>
+        <w:t>moneda</w:t>
+      </w:r>
+      <w:proofErr w:type="spellEnd"/>
+      <w:r>
+        <w:rPr>
+          <w:rFonts w:asciiTheme="majorHAnsi" w:hAnsiTheme="majorHAnsi" w:cstheme="majorHAnsi"/>
+          <w:lang w:val="en-US"/>
+        </w:rPr>
+        <w:t xml:space="preserve"> “EUR”.</w:t>
+      </w:r>
+    </w:p>
+    <w:p>
+      <w:pPr>
+        <w:pStyle w:val="Prrafodelista"/>
+      </w:pPr>
+    </w:p>
+    <w:p>
+      <w:pPr>
+        <w:pStyle w:val="Prrafodelista"/>
+      </w:pPr>
+      <w:r>
+        <w:lastRenderedPageBreak/>
+        <w:t>Esto tiene su pro y su contra, como pro podríamos decir que no sería necesario tenerlo en base de datos y por tanto ahorrase llamadas a esta lo cual agiliza el sistema y como contra podemos decir que si a futuro se deseara añadir alguna moneda mas seria obligatorio añadirlo en código y obligaría a generar una nueva versión o subversión del proyecto con este cambio.</w:t>
+      </w:r>
+    </w:p>
+    <w:p>
+      <w:pPr>
+        <w:pStyle w:val="Prrafodelista"/>
+      </w:pPr>
+      <w:r>
+        <w:drawing>
+          <wp:inline distT="0" distB="0" distL="0" distR="0" wp14:anchorId="2563B435" wp14:editId="7D050C06">
+            <wp:extent cx="5355215" cy="2820540"/>
+            <wp:effectExtent l="0" t="0" r="0" b="0"/>
+            <wp:docPr id="1625672257" name="Imagen 1" descr="Interfaz de usuario gráfica, Aplicación&#10;&#10;Descripción generada automáticamente"/>
+            <wp:cNvGraphicFramePr>
+              <a:graphicFrameLocks xmlns:a="http://schemas.openxmlformats.org/drawingml/2006/main" noChangeAspect="1"/>
+            </wp:cNvGraphicFramePr>
+            <a:graphic xmlns:a="http://schemas.openxmlformats.org/drawingml/2006/main">
+              <a:graphicData uri="http://schemas.openxmlformats.org/drawingml/2006/picture">
+                <pic:pic xmlns:pic="http://schemas.openxmlformats.org/drawingml/2006/picture">
+                  <pic:nvPicPr>
+                    <pic:cNvPr id="1625672257" name="Imagen 1" descr="Interfaz de usuario gráfica, Aplicación&#10;&#10;Descripción generada automáticamente"/>
+                    <pic:cNvPicPr/>
+                  </pic:nvPicPr>
+                  <pic:blipFill>
+                    <a:blip r:embed="rId16"/>
+                    <a:stretch>
+                      <a:fillRect/>
+                    </a:stretch>
+                  </pic:blipFill>
+                  <pic:spPr>
+                    <a:xfrm>
+                      <a:off x="0" y="0"/>
+                      <a:ext cx="5355215" cy="2820540"/>
+                    </a:xfrm>
+                    <a:prstGeom prst="rect">
+                      <a:avLst/>
+                    </a:prstGeom>
+                  </pic:spPr>
+                </pic:pic>
+              </a:graphicData>
+            </a:graphic>
+          </wp:inline>
+        </w:drawing>
+      </w:r>
+    </w:p>
+    <w:p>
+      <w:pPr>
         <w:pStyle w:val="Ttulo1"/>
         <w:jc w:val="both"/>
       </w:pPr>
@@ -3995,11 +5415,9 @@
         <w:tab/>
         <w:t xml:space="preserve">Como conclusión podemos decir que gracias al foro de la enseñanza virtual hemos podido solventar el problema que teníamos inicialmente con la versión del </w:t>
       </w:r>
-      <w:proofErr w:type="gramStart"/>
-      <w:r>
-        <w:t>proyecto</w:t>
-      </w:r>
-      <w:proofErr w:type="gramEnd"/>
+      <w:r>
+        <w:t>proyecto,</w:t>
+      </w:r>
       <w:r>
         <w:t xml:space="preserve"> así como las dudas planteadas, además de solventar otras dudas entre nosotros que no hemos recalcado aquí ya que no son de mayor importancia.</w:t>
       </w:r>
@@ -5410,6 +6828,129 @@
     </w:lvl>
   </w:abstractNum>
   <w:abstractNum w:abstractNumId="11" w15:restartNumberingAfterBreak="0">
+    <w:nsid w:val="750E7994"/>
+    <w:multiLevelType w:val="hybridMultilevel"/>
+    <w:tmpl w:val="748ECF10"/>
+    <w:lvl w:ilvl="0" w:tplc="040A0001">
+      <w:start w:val="1"/>
+      <w:numFmt w:val="bullet"/>
+      <w:lvlText w:val=""/>
+      <w:lvlJc w:val="left"/>
+      <w:pPr>
+        <w:ind w:left="1068" w:hanging="360"/>
+      </w:pPr>
+      <w:rPr>
+        <w:rFonts w:ascii="Symbol" w:hAnsi="Symbol" w:hint="default"/>
+        <w:w w:val="100"/>
+        <w:sz w:val="22"/>
+        <w:szCs w:val="22"/>
+        <w:lang w:val="en-GB" w:eastAsia="en-US" w:bidi="ar-SA"/>
+      </w:rPr>
+    </w:lvl>
+    <w:lvl w:ilvl="1" w:tplc="FFFFFFFF">
+      <w:numFmt w:val="bullet"/>
+      <w:lvlText w:val="o"/>
+      <w:lvlJc w:val="left"/>
+      <w:pPr>
+        <w:ind w:left="2248" w:hanging="360"/>
+      </w:pPr>
+      <w:rPr>
+        <w:rFonts w:ascii="Courier New" w:eastAsia="Courier New" w:hAnsi="Courier New" w:cs="Courier New" w:hint="default"/>
+        <w:w w:val="100"/>
+        <w:sz w:val="22"/>
+        <w:szCs w:val="22"/>
+        <w:lang w:val="en-US" w:eastAsia="en-US" w:bidi="ar-SA"/>
+      </w:rPr>
+    </w:lvl>
+    <w:lvl w:ilvl="2" w:tplc="FFFFFFFF">
+      <w:numFmt w:val="bullet"/>
+      <w:lvlText w:val=""/>
+      <w:lvlJc w:val="left"/>
+      <w:pPr>
+        <w:ind w:left="2969" w:hanging="360"/>
+      </w:pPr>
+      <w:rPr>
+        <w:rFonts w:ascii="Wingdings" w:eastAsia="Wingdings" w:hAnsi="Wingdings" w:cs="Wingdings" w:hint="default"/>
+        <w:w w:val="100"/>
+        <w:sz w:val="22"/>
+        <w:szCs w:val="22"/>
+        <w:lang w:val="en-US" w:eastAsia="en-US" w:bidi="ar-SA"/>
+      </w:rPr>
+    </w:lvl>
+    <w:lvl w:ilvl="3" w:tplc="FFFFFFFF">
+      <w:numFmt w:val="bullet"/>
+      <w:lvlText w:val="•"/>
+      <w:lvlJc w:val="left"/>
+      <w:pPr>
+        <w:ind w:left="3841" w:hanging="360"/>
+      </w:pPr>
+      <w:rPr>
+        <w:rFonts w:hint="default"/>
+        <w:lang w:val="en-US" w:eastAsia="en-US" w:bidi="ar-SA"/>
+      </w:rPr>
+    </w:lvl>
+    <w:lvl w:ilvl="4" w:tplc="FFFFFFFF">
+      <w:numFmt w:val="bullet"/>
+      <w:lvlText w:val="•"/>
+      <w:lvlJc w:val="left"/>
+      <w:pPr>
+        <w:ind w:left="4714" w:hanging="360"/>
+      </w:pPr>
+      <w:rPr>
+        <w:rFonts w:hint="default"/>
+        <w:lang w:val="en-US" w:eastAsia="en-US" w:bidi="ar-SA"/>
+      </w:rPr>
+    </w:lvl>
+    <w:lvl w:ilvl="5" w:tplc="FFFFFFFF">
+      <w:numFmt w:val="bullet"/>
+      <w:lvlText w:val="•"/>
+      <w:lvlJc w:val="left"/>
+      <w:pPr>
+        <w:ind w:left="5587" w:hanging="360"/>
+      </w:pPr>
+      <w:rPr>
+        <w:rFonts w:hint="default"/>
+        <w:lang w:val="en-US" w:eastAsia="en-US" w:bidi="ar-SA"/>
+      </w:rPr>
+    </w:lvl>
+    <w:lvl w:ilvl="6" w:tplc="FFFFFFFF">
+      <w:numFmt w:val="bullet"/>
+      <w:lvlText w:val="•"/>
+      <w:lvlJc w:val="left"/>
+      <w:pPr>
+        <w:ind w:left="6461" w:hanging="360"/>
+      </w:pPr>
+      <w:rPr>
+        <w:rFonts w:hint="default"/>
+        <w:lang w:val="en-US" w:eastAsia="en-US" w:bidi="ar-SA"/>
+      </w:rPr>
+    </w:lvl>
+    <w:lvl w:ilvl="7" w:tplc="FFFFFFFF">
+      <w:numFmt w:val="bullet"/>
+      <w:lvlText w:val="•"/>
+      <w:lvlJc w:val="left"/>
+      <w:pPr>
+        <w:ind w:left="7334" w:hanging="360"/>
+      </w:pPr>
+      <w:rPr>
+        <w:rFonts w:hint="default"/>
+        <w:lang w:val="en-US" w:eastAsia="en-US" w:bidi="ar-SA"/>
+      </w:rPr>
+    </w:lvl>
+    <w:lvl w:ilvl="8" w:tplc="FFFFFFFF">
+      <w:numFmt w:val="bullet"/>
+      <w:lvlText w:val="•"/>
+      <w:lvlJc w:val="left"/>
+      <w:pPr>
+        <w:ind w:left="8207" w:hanging="360"/>
+      </w:pPr>
+      <w:rPr>
+        <w:rFonts w:hint="default"/>
+        <w:lang w:val="en-US" w:eastAsia="en-US" w:bidi="ar-SA"/>
+      </w:rPr>
+    </w:lvl>
+  </w:abstractNum>
+  <w:abstractNum w:abstractNumId="12" w15:restartNumberingAfterBreak="0">
     <w:nsid w:val="76393B0C"/>
     <w:multiLevelType w:val="hybridMultilevel"/>
     <w:tmpl w:val="922886B8"/>
@@ -5522,7 +7063,7 @@
       </w:rPr>
     </w:lvl>
   </w:abstractNum>
-  <w:abstractNum w:abstractNumId="12" w15:restartNumberingAfterBreak="0">
+  <w:abstractNum w:abstractNumId="13" w15:restartNumberingAfterBreak="0">
     <w:nsid w:val="7E4A3860"/>
     <w:multiLevelType w:val="hybridMultilevel"/>
     <w:tmpl w:val="FF0AB866"/>
@@ -5635,7 +7176,7 @@
       </w:rPr>
     </w:lvl>
   </w:abstractNum>
-  <w:abstractNum w:abstractNumId="13" w15:restartNumberingAfterBreak="0">
+  <w:abstractNum w:abstractNumId="14" w15:restartNumberingAfterBreak="0">
     <w:nsid w:val="7F6509FB"/>
     <w:multiLevelType w:val="hybridMultilevel"/>
     <w:tmpl w:val="4D24F78E"/>
@@ -5761,7 +7302,7 @@
     <w:abstractNumId w:val="9"/>
   </w:num>
   <w:num w:numId="5" w16cid:durableId="1543592363">
-    <w:abstractNumId w:val="13"/>
+    <w:abstractNumId w:val="14"/>
   </w:num>
   <w:num w:numId="6" w16cid:durableId="918635041">
     <w:abstractNumId w:val="6"/>
@@ -5770,7 +7311,7 @@
     <w:abstractNumId w:val="10"/>
   </w:num>
   <w:num w:numId="8" w16cid:durableId="1411804850">
-    <w:abstractNumId w:val="11"/>
+    <w:abstractNumId w:val="12"/>
   </w:num>
   <w:num w:numId="9" w16cid:durableId="1018117598">
     <w:abstractNumId w:val="7"/>
@@ -5785,10 +7326,13 @@
     <w:abstractNumId w:val="3"/>
   </w:num>
   <w:num w:numId="13" w16cid:durableId="723482391">
-    <w:abstractNumId w:val="12"/>
+    <w:abstractNumId w:val="13"/>
   </w:num>
   <w:num w:numId="14" w16cid:durableId="512230613">
     <w:abstractNumId w:val="2"/>
+  </w:num>
+  <w:num w:numId="15" w16cid:durableId="124083312">
+    <w:abstractNumId w:val="11"/>
   </w:num>
 </w:numbering>
 </file>
@@ -7048,6 +8592,16 @@
       <w:lang w:eastAsia="es-ES"/>
     </w:rPr>
   </w:style>
+  <w:style w:type="character" w:customStyle="1" w:styleId="normaltextrun">
+    <w:name w:val="normaltextrun"/>
+    <w:basedOn w:val="Fuentedeprrafopredeter"/>
+    <w:rsid w:val="0011480D"/>
+  </w:style>
+  <w:style w:type="character" w:customStyle="1" w:styleId="eop">
+    <w:name w:val="eop"/>
+    <w:basedOn w:val="Fuentedeprrafopredeter"/>
+    <w:rsid w:val="0011480D"/>
+  </w:style>
 </w:styles>
 </file>
 
@@ -7347,6 +8901,15 @@
 </file>
 
 <file path=customXml/item1.xml><?xml version="1.0" encoding="utf-8"?>
+<?mso-contentType ?>
+<FormTemplates xmlns="http://schemas.microsoft.com/sharepoint/v3/contenttype/forms">
+  <Display>DocumentLibraryForm</Display>
+  <Edit>DocumentLibraryForm</Edit>
+  <New>DocumentLibraryForm</New>
+</FormTemplates>
+</file>
+
+<file path=customXml/item2.xml><?xml version="1.0" encoding="utf-8"?>
 <p:properties xmlns:p="http://schemas.microsoft.com/office/2006/metadata/properties" xmlns:xsi="http://www.w3.org/2001/XMLSchema-instance" xmlns:pc="http://schemas.microsoft.com/office/infopath/2007/PartnerControls">
   <documentManagement>
     <lcf76f155ced4ddcb4097134ff3c332f xmlns="591cd0f8-0474-4738-8401-d714496fe932">
@@ -7357,20 +8920,7 @@
 </p:properties>
 </file>
 
-<file path=customXml/item2.xml><?xml version="1.0" encoding="utf-8"?>
-<?mso-contentType ?>
-<FormTemplates xmlns="http://schemas.microsoft.com/sharepoint/v3/contenttype/forms">
-  <Display>DocumentLibraryForm</Display>
-  <Edit>DocumentLibraryForm</Edit>
-  <New>DocumentLibraryForm</New>
-</FormTemplates>
-</file>
-
 <file path=customXml/item3.xml><?xml version="1.0" encoding="utf-8"?>
-<b:Sources xmlns:b="http://schemas.openxmlformats.org/officeDocument/2006/bibliography" xmlns="http://schemas.openxmlformats.org/officeDocument/2006/bibliography" SelectedStyle="\APASixthEditionOfficeOnline.xsl" StyleName="APA" Version="6"/>
-</file>
-
-<file path=customXml/item4.xml><?xml version="1.0" encoding="utf-8"?>
 <ct:contentTypeSchema xmlns:ct="http://schemas.microsoft.com/office/2006/metadata/contentType" xmlns:ma="http://schemas.microsoft.com/office/2006/metadata/properties/metaAttributes" ct:_="" ma:_="" ma:contentTypeName="Document" ma:contentTypeID="0x0101005B2744A0F3C5FC40848CBD71B4D9DAA2" ma:contentTypeVersion="11" ma:contentTypeDescription="Create a new document." ma:contentTypeScope="" ma:versionID="662a5b85ad6b90d67bb4c6e2cba28970">
   <xsd:schema xmlns:xsd="http://www.w3.org/2001/XMLSchema" xmlns:xs="http://www.w3.org/2001/XMLSchema" xmlns:p="http://schemas.microsoft.com/office/2006/metadata/properties" xmlns:ns2="591cd0f8-0474-4738-8401-d714496fe932" xmlns:ns3="65b21f57-044f-4604-801b-76c585a7405c" targetNamespace="http://schemas.microsoft.com/office/2006/metadata/properties" ma:root="true" ma:fieldsID="24c47946baefdf82d282471a30f57fcd" ns2:_="" ns3:_="">
     <xsd:import namespace="591cd0f8-0474-4738-8401-d714496fe932"/>
@@ -7565,7 +9115,19 @@
 </ct:contentTypeSchema>
 </file>
 
+<file path=customXml/item4.xml><?xml version="1.0" encoding="utf-8"?>
+<b:Sources xmlns:b="http://schemas.openxmlformats.org/officeDocument/2006/bibliography" xmlns="http://schemas.openxmlformats.org/officeDocument/2006/bibliography" SelectedStyle="\APASixthEditionOfficeOnline.xsl" StyleName="APA" Version="6"/>
+</file>
+
 <file path=customXml/itemProps1.xml><?xml version="1.0" encoding="utf-8"?>
+<ds:datastoreItem xmlns:ds="http://schemas.openxmlformats.org/officeDocument/2006/customXml" ds:itemID="{065F5E07-5487-4F28-90FD-A0F9578686E4}">
+  <ds:schemaRefs>
+    <ds:schemaRef ds:uri="http://schemas.microsoft.com/sharepoint/v3/contenttype/forms"/>
+  </ds:schemaRefs>
+</ds:datastoreItem>
+</file>
+
+<file path=customXml/itemProps2.xml><?xml version="1.0" encoding="utf-8"?>
 <ds:datastoreItem xmlns:ds="http://schemas.openxmlformats.org/officeDocument/2006/customXml" ds:itemID="{05AD0F2C-FF07-4655-B2F6-3CB46C47939A}">
   <ds:schemaRefs>
     <ds:schemaRef ds:uri="http://schemas.microsoft.com/office/2006/metadata/properties"/>
@@ -7576,23 +9138,7 @@
 </ds:datastoreItem>
 </file>
 
-<file path=customXml/itemProps2.xml><?xml version="1.0" encoding="utf-8"?>
-<ds:datastoreItem xmlns:ds="http://schemas.openxmlformats.org/officeDocument/2006/customXml" ds:itemID="{065F5E07-5487-4F28-90FD-A0F9578686E4}">
-  <ds:schemaRefs>
-    <ds:schemaRef ds:uri="http://schemas.microsoft.com/sharepoint/v3/contenttype/forms"/>
-  </ds:schemaRefs>
-</ds:datastoreItem>
-</file>
-
 <file path=customXml/itemProps3.xml><?xml version="1.0" encoding="utf-8"?>
-<ds:datastoreItem xmlns:ds="http://schemas.openxmlformats.org/officeDocument/2006/customXml" ds:itemID="{B3D8B919-3BFC-455B-8F21-59E0A6521532}">
-  <ds:schemaRefs>
-    <ds:schemaRef ds:uri="http://schemas.openxmlformats.org/officeDocument/2006/bibliography"/>
-  </ds:schemaRefs>
-</ds:datastoreItem>
-</file>
-
-<file path=customXml/itemProps4.xml><?xml version="1.0" encoding="utf-8"?>
 <ds:datastoreItem xmlns:ds="http://schemas.openxmlformats.org/officeDocument/2006/customXml" ds:itemID="{264800F3-18FD-4E89-854A-47D151F0A251}">
   <ds:schemaRefs>
     <ds:schemaRef ds:uri="http://schemas.microsoft.com/office/2006/metadata/contentType"/>
@@ -7609,4 +9155,12 @@
     <ds:schemaRef ds:uri="http://schemas.microsoft.com/internal/obd"/>
   </ds:schemaRefs>
 </ds:datastoreItem>
+</file>
+
+<file path=customXml/itemProps4.xml><?xml version="1.0" encoding="utf-8"?>
+<ds:datastoreItem xmlns:ds="http://schemas.openxmlformats.org/officeDocument/2006/customXml" ds:itemID="{B3D8B919-3BFC-455B-8F21-59E0A6521532}">
+  <ds:schemaRefs>
+    <ds:schemaRef ds:uri="http://schemas.openxmlformats.org/officeDocument/2006/bibliography"/>
+  </ds:schemaRefs>
+</ds:datastoreItem>
 </file>
</xml_diff>

<commit_message>
added jaime issue to analysis report and time for david p&p report
</commit_message>
<xml_diff>
--- a/reports/Group/D02/Analysis Report - Group.docx
+++ b/reports/Group/D02/Analysis Report - Group.docx
@@ -322,9 +322,15 @@
       </w:pPr>
       <w:r>
         <w:rPr>
-          <w:rFonts w:asciiTheme="majorHAnsi" w:hAnsiTheme="majorHAnsi" w:cstheme="majorHAnsi"/>
-        </w:rPr>
-        <w:t>Jaime Varas Cáceres (</w:t>
+          <w:rFonts w:cstheme="minorHAnsi"/>
+        </w:rPr>
+        <w:t>Jaime Varas Cáceres</w:t>
+      </w:r>
+      <w:r>
+        <w:rPr>
+          <w:rFonts w:asciiTheme="majorHAnsi" w:hAnsiTheme="majorHAnsi" w:cstheme="majorHAnsi"/>
+        </w:rPr>
+        <w:t xml:space="preserve"> (</w:t>
       </w:r>
       <w:r>
         <w:rPr>
@@ -3990,7 +3996,13 @@
         </w:numPr>
       </w:pPr>
       <w:r>
-        <w:t xml:space="preserve">Como tercera y última duda, aunque no hemos realizado ninguna consulta en el foro de ello es respecto al requisito no </w:t>
+        <w:t>Como tercera</w:t>
+      </w:r>
+      <w:r>
+        <w:t xml:space="preserve"> duda</w:t>
+      </w:r>
+      <w:r>
+        <w:t xml:space="preserve">, aunque no hemos realizado ninguna consulta en el foro de ello es respecto al requisito no </w:t>
       </w:r>
       <w:proofErr w:type="spellStart"/>
       <w:r>
@@ -5361,6 +5373,9 @@
         <w:pStyle w:val="Prrafodelista"/>
       </w:pPr>
       <w:r>
+        <w:rPr>
+          <w:noProof/>
+        </w:rPr>
         <w:drawing>
           <wp:inline distT="0" distB="0" distL="0" distR="0" wp14:anchorId="2563B435" wp14:editId="7D050C06">
             <wp:extent cx="5355215" cy="2820540"/>
@@ -5398,6 +5413,211 @@
         </w:drawing>
       </w:r>
     </w:p>
+    <w:p>
+      <w:pPr>
+        <w:pStyle w:val="Prrafodelista"/>
+        <w:numPr>
+          <w:ilvl w:val="0"/>
+          <w:numId w:val="14"/>
+        </w:numPr>
+      </w:pPr>
+      <w:r>
+        <w:t xml:space="preserve">Como </w:t>
+      </w:r>
+      <w:r>
+        <w:t>cuarta</w:t>
+      </w:r>
+      <w:r>
+        <w:t xml:space="preserve"> duda, aunque no hemos realizado ninguna consulta en el foro de ello </w:t>
+      </w:r>
+      <w:r>
+        <w:t>si que la hemos resulto gracias a leer las recomendaciones de los profesores.</w:t>
+      </w:r>
+    </w:p>
+    <w:p>
+      <w:pPr>
+        <w:ind w:left="360"/>
+      </w:pPr>
+    </w:p>
+    <w:p>
+      <w:pPr>
+        <w:pStyle w:val="Prrafodelista"/>
+      </w:pPr>
+      <w:r>
+        <w:t>La duda en cuestión fue respecto a los rangos de ciertos atributos que no nos quedaron claros al leer los requisitos:</w:t>
+      </w:r>
+    </w:p>
+    <w:p>
+      <w:pPr>
+        <w:pStyle w:val="Prrafodelista"/>
+      </w:pPr>
+    </w:p>
+    <w:p>
+      <w:pPr>
+        <w:pStyle w:val="Prrafodelista"/>
+        <w:numPr>
+          <w:ilvl w:val="0"/>
+          <w:numId w:val="16"/>
+        </w:numPr>
+      </w:pPr>
+      <w:r>
+        <w:t xml:space="preserve">Por un </w:t>
+      </w:r>
+      <w:r>
+        <w:t>lado,</w:t>
+      </w:r>
+      <w:r>
+        <w:t xml:space="preserve"> el impacto de un </w:t>
+      </w:r>
+      <w:proofErr w:type="spellStart"/>
+      <w:r>
+        <w:t>Risk</w:t>
+      </w:r>
+      <w:proofErr w:type="spellEnd"/>
+      <w:r>
+        <w:t xml:space="preserve">, del que desconocíamos su limite superior. Al leer el hilo en el foro, nos quedó claro. </w:t>
+      </w:r>
+      <w:r>
+        <w:rPr>
+          <w:noProof/>
+        </w:rPr>
+        <w:drawing>
+          <wp:inline distT="0" distB="0" distL="0" distR="0" wp14:anchorId="1CFEFC3C" wp14:editId="413A38D2">
+            <wp:extent cx="4833124" cy="1533525"/>
+            <wp:effectExtent l="0" t="0" r="5715" b="0"/>
+            <wp:docPr id="2005392449" name="Imagen 1" descr="Interfaz de usuario gráfica, Texto, Aplicación&#10;&#10;Descripción generada automáticamente"/>
+            <wp:cNvGraphicFramePr>
+              <a:graphicFrameLocks xmlns:a="http://schemas.openxmlformats.org/drawingml/2006/main" noChangeAspect="1"/>
+            </wp:cNvGraphicFramePr>
+            <a:graphic xmlns:a="http://schemas.openxmlformats.org/drawingml/2006/main">
+              <a:graphicData uri="http://schemas.openxmlformats.org/drawingml/2006/picture">
+                <pic:pic xmlns:pic="http://schemas.openxmlformats.org/drawingml/2006/picture">
+                  <pic:nvPicPr>
+                    <pic:cNvPr id="2005392449" name="Imagen 1" descr="Interfaz de usuario gráfica, Texto, Aplicación&#10;&#10;Descripción generada automáticamente"/>
+                    <pic:cNvPicPr/>
+                  </pic:nvPicPr>
+                  <pic:blipFill>
+                    <a:blip r:embed="rId17"/>
+                    <a:stretch>
+                      <a:fillRect/>
+                    </a:stretch>
+                  </pic:blipFill>
+                  <pic:spPr>
+                    <a:xfrm>
+                      <a:off x="0" y="0"/>
+                      <a:ext cx="4856491" cy="1540939"/>
+                    </a:xfrm>
+                    <a:prstGeom prst="rect">
+                      <a:avLst/>
+                    </a:prstGeom>
+                  </pic:spPr>
+                </pic:pic>
+              </a:graphicData>
+            </a:graphic>
+          </wp:inline>
+        </w:drawing>
+      </w:r>
+    </w:p>
+    <w:p>
+      <w:pPr>
+        <w:pStyle w:val="Prrafodelista"/>
+        <w:ind w:left="1440"/>
+      </w:pPr>
+    </w:p>
+    <w:p>
+      <w:pPr>
+        <w:pStyle w:val="Prrafodelista"/>
+        <w:numPr>
+          <w:ilvl w:val="0"/>
+          <w:numId w:val="16"/>
+        </w:numPr>
+      </w:pPr>
+      <w:r>
+        <w:t>La otra duda respecto a formato del atributo porcentaje también quedó resuelta por una respuesta en esa misma entrada del foro</w:t>
+      </w:r>
+      <w:r>
+        <w:t xml:space="preserve"> (que afirmaba que un porcentaje podía representarse “</w:t>
+      </w:r>
+      <w:r>
+        <w:rPr>
+          <w:i/>
+          <w:iCs/>
+        </w:rPr>
+        <w:t>en el intervalo [0.00 – 1.00] (quizá [0.00 – 100.00]</w:t>
+      </w:r>
+      <w:r>
+        <w:rPr>
+          <w:i/>
+          <w:iCs/>
+        </w:rPr>
+        <w:t>”)</w:t>
+      </w:r>
+      <w:r>
+        <w:rPr>
+          <w:i/>
+          <w:iCs/>
+        </w:rPr>
+        <w:t>,</w:t>
+      </w:r>
+      <w:r>
+        <w:t xml:space="preserve"> quedando así ambas propiedades de la clase </w:t>
+      </w:r>
+      <w:proofErr w:type="spellStart"/>
+      <w:r>
+        <w:t>Risk</w:t>
+      </w:r>
+      <w:proofErr w:type="spellEnd"/>
+      <w:r>
+        <w:t>:</w:t>
+      </w:r>
+    </w:p>
+    <w:p>
+      <w:pPr>
+        <w:ind w:left="1440"/>
+      </w:pPr>
+      <w:r>
+        <w:rPr>
+          <w:noProof/>
+        </w:rPr>
+        <w:lastRenderedPageBreak/>
+        <w:drawing>
+          <wp:inline distT="0" distB="0" distL="0" distR="0" wp14:anchorId="09C5D38B" wp14:editId="6445A11C">
+            <wp:extent cx="3381375" cy="1573109"/>
+            <wp:effectExtent l="0" t="0" r="0" b="8255"/>
+            <wp:docPr id="2118025497" name="Imagen 1" descr="Texto&#10;&#10;Descripción generada automáticamente"/>
+            <wp:cNvGraphicFramePr>
+              <a:graphicFrameLocks xmlns:a="http://schemas.openxmlformats.org/drawingml/2006/main" noChangeAspect="1"/>
+            </wp:cNvGraphicFramePr>
+            <a:graphic xmlns:a="http://schemas.openxmlformats.org/drawingml/2006/main">
+              <a:graphicData uri="http://schemas.openxmlformats.org/drawingml/2006/picture">
+                <pic:pic xmlns:pic="http://schemas.openxmlformats.org/drawingml/2006/picture">
+                  <pic:nvPicPr>
+                    <pic:cNvPr id="2118025497" name="Imagen 1" descr="Texto&#10;&#10;Descripción generada automáticamente"/>
+                    <pic:cNvPicPr/>
+                  </pic:nvPicPr>
+                  <pic:blipFill>
+                    <a:blip r:embed="rId18"/>
+                    <a:stretch>
+                      <a:fillRect/>
+                    </a:stretch>
+                  </pic:blipFill>
+                  <pic:spPr>
+                    <a:xfrm>
+                      <a:off x="0" y="0"/>
+                      <a:ext cx="3387201" cy="1575819"/>
+                    </a:xfrm>
+                    <a:prstGeom prst="rect">
+                      <a:avLst/>
+                    </a:prstGeom>
+                  </pic:spPr>
+                </pic:pic>
+              </a:graphicData>
+            </a:graphic>
+          </wp:inline>
+        </w:drawing>
+      </w:r>
+    </w:p>
+    <w:p/>
     <w:p>
       <w:pPr>
         <w:pStyle w:val="Ttulo1"/>
@@ -5951,6 +6171,119 @@
     </w:lvl>
   </w:abstractNum>
   <w:abstractNum w:abstractNumId="3" w15:restartNumberingAfterBreak="0">
+    <w:nsid w:val="27B87DAB"/>
+    <w:multiLevelType w:val="hybridMultilevel"/>
+    <w:tmpl w:val="BD948FB6"/>
+    <w:lvl w:ilvl="0" w:tplc="0C0A0001">
+      <w:start w:val="1"/>
+      <w:numFmt w:val="bullet"/>
+      <w:lvlText w:val=""/>
+      <w:lvlJc w:val="left"/>
+      <w:pPr>
+        <w:ind w:left="1440" w:hanging="360"/>
+      </w:pPr>
+      <w:rPr>
+        <w:rFonts w:ascii="Symbol" w:hAnsi="Symbol" w:hint="default"/>
+      </w:rPr>
+    </w:lvl>
+    <w:lvl w:ilvl="1" w:tplc="0C0A0003" w:tentative="1">
+      <w:start w:val="1"/>
+      <w:numFmt w:val="bullet"/>
+      <w:lvlText w:val="o"/>
+      <w:lvlJc w:val="left"/>
+      <w:pPr>
+        <w:ind w:left="2160" w:hanging="360"/>
+      </w:pPr>
+      <w:rPr>
+        <w:rFonts w:ascii="Courier New" w:hAnsi="Courier New" w:cs="Courier New" w:hint="default"/>
+      </w:rPr>
+    </w:lvl>
+    <w:lvl w:ilvl="2" w:tplc="0C0A0005" w:tentative="1">
+      <w:start w:val="1"/>
+      <w:numFmt w:val="bullet"/>
+      <w:lvlText w:val=""/>
+      <w:lvlJc w:val="left"/>
+      <w:pPr>
+        <w:ind w:left="2880" w:hanging="360"/>
+      </w:pPr>
+      <w:rPr>
+        <w:rFonts w:ascii="Wingdings" w:hAnsi="Wingdings" w:hint="default"/>
+      </w:rPr>
+    </w:lvl>
+    <w:lvl w:ilvl="3" w:tplc="0C0A0001" w:tentative="1">
+      <w:start w:val="1"/>
+      <w:numFmt w:val="bullet"/>
+      <w:lvlText w:val=""/>
+      <w:lvlJc w:val="left"/>
+      <w:pPr>
+        <w:ind w:left="3600" w:hanging="360"/>
+      </w:pPr>
+      <w:rPr>
+        <w:rFonts w:ascii="Symbol" w:hAnsi="Symbol" w:hint="default"/>
+      </w:rPr>
+    </w:lvl>
+    <w:lvl w:ilvl="4" w:tplc="0C0A0003" w:tentative="1">
+      <w:start w:val="1"/>
+      <w:numFmt w:val="bullet"/>
+      <w:lvlText w:val="o"/>
+      <w:lvlJc w:val="left"/>
+      <w:pPr>
+        <w:ind w:left="4320" w:hanging="360"/>
+      </w:pPr>
+      <w:rPr>
+        <w:rFonts w:ascii="Courier New" w:hAnsi="Courier New" w:cs="Courier New" w:hint="default"/>
+      </w:rPr>
+    </w:lvl>
+    <w:lvl w:ilvl="5" w:tplc="0C0A0005" w:tentative="1">
+      <w:start w:val="1"/>
+      <w:numFmt w:val="bullet"/>
+      <w:lvlText w:val=""/>
+      <w:lvlJc w:val="left"/>
+      <w:pPr>
+        <w:ind w:left="5040" w:hanging="360"/>
+      </w:pPr>
+      <w:rPr>
+        <w:rFonts w:ascii="Wingdings" w:hAnsi="Wingdings" w:hint="default"/>
+      </w:rPr>
+    </w:lvl>
+    <w:lvl w:ilvl="6" w:tplc="0C0A0001" w:tentative="1">
+      <w:start w:val="1"/>
+      <w:numFmt w:val="bullet"/>
+      <w:lvlText w:val=""/>
+      <w:lvlJc w:val="left"/>
+      <w:pPr>
+        <w:ind w:left="5760" w:hanging="360"/>
+      </w:pPr>
+      <w:rPr>
+        <w:rFonts w:ascii="Symbol" w:hAnsi="Symbol" w:hint="default"/>
+      </w:rPr>
+    </w:lvl>
+    <w:lvl w:ilvl="7" w:tplc="0C0A0003" w:tentative="1">
+      <w:start w:val="1"/>
+      <w:numFmt w:val="bullet"/>
+      <w:lvlText w:val="o"/>
+      <w:lvlJc w:val="left"/>
+      <w:pPr>
+        <w:ind w:left="6480" w:hanging="360"/>
+      </w:pPr>
+      <w:rPr>
+        <w:rFonts w:ascii="Courier New" w:hAnsi="Courier New" w:cs="Courier New" w:hint="default"/>
+      </w:rPr>
+    </w:lvl>
+    <w:lvl w:ilvl="8" w:tplc="0C0A0005" w:tentative="1">
+      <w:start w:val="1"/>
+      <w:numFmt w:val="bullet"/>
+      <w:lvlText w:val=""/>
+      <w:lvlJc w:val="left"/>
+      <w:pPr>
+        <w:ind w:left="7200" w:hanging="360"/>
+      </w:pPr>
+      <w:rPr>
+        <w:rFonts w:ascii="Wingdings" w:hAnsi="Wingdings" w:hint="default"/>
+      </w:rPr>
+    </w:lvl>
+  </w:abstractNum>
+  <w:abstractNum w:abstractNumId="4" w15:restartNumberingAfterBreak="0">
     <w:nsid w:val="2C7A084A"/>
     <w:multiLevelType w:val="hybridMultilevel"/>
     <w:tmpl w:val="66E26856"/>
@@ -6063,7 +6396,7 @@
       </w:rPr>
     </w:lvl>
   </w:abstractNum>
-  <w:abstractNum w:abstractNumId="4" w15:restartNumberingAfterBreak="0">
+  <w:abstractNum w:abstractNumId="5" w15:restartNumberingAfterBreak="0">
     <w:nsid w:val="3A5A9CDF"/>
     <w:multiLevelType w:val="hybridMultilevel"/>
     <w:tmpl w:val="FFFFFFFF"/>
@@ -6176,7 +6509,7 @@
       </w:rPr>
     </w:lvl>
   </w:abstractNum>
-  <w:abstractNum w:abstractNumId="5" w15:restartNumberingAfterBreak="0">
+  <w:abstractNum w:abstractNumId="6" w15:restartNumberingAfterBreak="0">
     <w:nsid w:val="4411F0AD"/>
     <w:multiLevelType w:val="hybridMultilevel"/>
     <w:tmpl w:val="6A280E36"/>
@@ -6289,7 +6622,7 @@
       </w:rPr>
     </w:lvl>
   </w:abstractNum>
-  <w:abstractNum w:abstractNumId="6" w15:restartNumberingAfterBreak="0">
+  <w:abstractNum w:abstractNumId="7" w15:restartNumberingAfterBreak="0">
     <w:nsid w:val="44C32417"/>
     <w:multiLevelType w:val="hybridMultilevel"/>
     <w:tmpl w:val="971A4D5A"/>
@@ -6375,7 +6708,7 @@
       </w:pPr>
     </w:lvl>
   </w:abstractNum>
-  <w:abstractNum w:abstractNumId="7" w15:restartNumberingAfterBreak="0">
+  <w:abstractNum w:abstractNumId="8" w15:restartNumberingAfterBreak="0">
     <w:nsid w:val="508FDD54"/>
     <w:multiLevelType w:val="hybridMultilevel"/>
     <w:tmpl w:val="FFFFFFFF"/>
@@ -6488,7 +6821,7 @@
       </w:rPr>
     </w:lvl>
   </w:abstractNum>
-  <w:abstractNum w:abstractNumId="8" w15:restartNumberingAfterBreak="0">
+  <w:abstractNum w:abstractNumId="9" w15:restartNumberingAfterBreak="0">
     <w:nsid w:val="522F26A5"/>
     <w:multiLevelType w:val="hybridMultilevel"/>
     <w:tmpl w:val="9322E822"/>
@@ -6601,7 +6934,7 @@
       </w:rPr>
     </w:lvl>
   </w:abstractNum>
-  <w:abstractNum w:abstractNumId="9" w15:restartNumberingAfterBreak="0">
+  <w:abstractNum w:abstractNumId="10" w15:restartNumberingAfterBreak="0">
     <w:nsid w:val="5D4274F6"/>
     <w:multiLevelType w:val="hybridMultilevel"/>
     <w:tmpl w:val="95C07E8C"/>
@@ -6714,7 +7047,7 @@
       </w:rPr>
     </w:lvl>
   </w:abstractNum>
-  <w:abstractNum w:abstractNumId="10" w15:restartNumberingAfterBreak="0">
+  <w:abstractNum w:abstractNumId="11" w15:restartNumberingAfterBreak="0">
     <w:nsid w:val="648A57EE"/>
     <w:multiLevelType w:val="hybridMultilevel"/>
     <w:tmpl w:val="FFE486BA"/>
@@ -6827,7 +7160,7 @@
       </w:rPr>
     </w:lvl>
   </w:abstractNum>
-  <w:abstractNum w:abstractNumId="11" w15:restartNumberingAfterBreak="0">
+  <w:abstractNum w:abstractNumId="12" w15:restartNumberingAfterBreak="0">
     <w:nsid w:val="750E7994"/>
     <w:multiLevelType w:val="hybridMultilevel"/>
     <w:tmpl w:val="748ECF10"/>
@@ -6950,7 +7283,7 @@
       </w:rPr>
     </w:lvl>
   </w:abstractNum>
-  <w:abstractNum w:abstractNumId="12" w15:restartNumberingAfterBreak="0">
+  <w:abstractNum w:abstractNumId="13" w15:restartNumberingAfterBreak="0">
     <w:nsid w:val="76393B0C"/>
     <w:multiLevelType w:val="hybridMultilevel"/>
     <w:tmpl w:val="922886B8"/>
@@ -7063,7 +7396,7 @@
       </w:rPr>
     </w:lvl>
   </w:abstractNum>
-  <w:abstractNum w:abstractNumId="13" w15:restartNumberingAfterBreak="0">
+  <w:abstractNum w:abstractNumId="14" w15:restartNumberingAfterBreak="0">
     <w:nsid w:val="7E4A3860"/>
     <w:multiLevelType w:val="hybridMultilevel"/>
     <w:tmpl w:val="FF0AB866"/>
@@ -7176,7 +7509,7 @@
       </w:rPr>
     </w:lvl>
   </w:abstractNum>
-  <w:abstractNum w:abstractNumId="14" w15:restartNumberingAfterBreak="0">
+  <w:abstractNum w:abstractNumId="15" w15:restartNumberingAfterBreak="0">
     <w:nsid w:val="7F6509FB"/>
     <w:multiLevelType w:val="hybridMultilevel"/>
     <w:tmpl w:val="4D24F78E"/>
@@ -7293,46 +7626,49 @@
     <w:abstractNumId w:val="0"/>
   </w:num>
   <w:num w:numId="2" w16cid:durableId="1624919944">
-    <w:abstractNumId w:val="5"/>
+    <w:abstractNumId w:val="6"/>
   </w:num>
   <w:num w:numId="3" w16cid:durableId="1791046267">
-    <w:abstractNumId w:val="8"/>
+    <w:abstractNumId w:val="9"/>
   </w:num>
   <w:num w:numId="4" w16cid:durableId="1917351200">
-    <w:abstractNumId w:val="9"/>
+    <w:abstractNumId w:val="10"/>
   </w:num>
   <w:num w:numId="5" w16cid:durableId="1543592363">
-    <w:abstractNumId w:val="14"/>
+    <w:abstractNumId w:val="15"/>
   </w:num>
   <w:num w:numId="6" w16cid:durableId="918635041">
-    <w:abstractNumId w:val="6"/>
+    <w:abstractNumId w:val="7"/>
   </w:num>
   <w:num w:numId="7" w16cid:durableId="496187142">
-    <w:abstractNumId w:val="10"/>
+    <w:abstractNumId w:val="11"/>
   </w:num>
   <w:num w:numId="8" w16cid:durableId="1411804850">
-    <w:abstractNumId w:val="12"/>
+    <w:abstractNumId w:val="13"/>
   </w:num>
   <w:num w:numId="9" w16cid:durableId="1018117598">
-    <w:abstractNumId w:val="7"/>
+    <w:abstractNumId w:val="8"/>
   </w:num>
   <w:num w:numId="10" w16cid:durableId="1764567022">
     <w:abstractNumId w:val="1"/>
   </w:num>
   <w:num w:numId="11" w16cid:durableId="1564174005">
+    <w:abstractNumId w:val="5"/>
+  </w:num>
+  <w:num w:numId="12" w16cid:durableId="1197423046">
     <w:abstractNumId w:val="4"/>
   </w:num>
-  <w:num w:numId="12" w16cid:durableId="1197423046">
-    <w:abstractNumId w:val="3"/>
-  </w:num>
   <w:num w:numId="13" w16cid:durableId="723482391">
-    <w:abstractNumId w:val="13"/>
+    <w:abstractNumId w:val="14"/>
   </w:num>
   <w:num w:numId="14" w16cid:durableId="512230613">
     <w:abstractNumId w:val="2"/>
   </w:num>
   <w:num w:numId="15" w16cid:durableId="124083312">
-    <w:abstractNumId w:val="11"/>
+    <w:abstractNumId w:val="12"/>
+  </w:num>
+  <w:num w:numId="16" w16cid:durableId="356589040">
+    <w:abstractNumId w:val="3"/>
   </w:num>
 </w:numbering>
 </file>
@@ -8901,15 +9237,6 @@
 </file>
 
 <file path=customXml/item1.xml><?xml version="1.0" encoding="utf-8"?>
-<?mso-contentType ?>
-<FormTemplates xmlns="http://schemas.microsoft.com/sharepoint/v3/contenttype/forms">
-  <Display>DocumentLibraryForm</Display>
-  <Edit>DocumentLibraryForm</Edit>
-  <New>DocumentLibraryForm</New>
-</FormTemplates>
-</file>
-
-<file path=customXml/item2.xml><?xml version="1.0" encoding="utf-8"?>
 <p:properties xmlns:p="http://schemas.microsoft.com/office/2006/metadata/properties" xmlns:xsi="http://www.w3.org/2001/XMLSchema-instance" xmlns:pc="http://schemas.microsoft.com/office/infopath/2007/PartnerControls">
   <documentManagement>
     <lcf76f155ced4ddcb4097134ff3c332f xmlns="591cd0f8-0474-4738-8401-d714496fe932">
@@ -8920,7 +9247,20 @@
 </p:properties>
 </file>
 
+<file path=customXml/item2.xml><?xml version="1.0" encoding="utf-8"?>
+<?mso-contentType ?>
+<FormTemplates xmlns="http://schemas.microsoft.com/sharepoint/v3/contenttype/forms">
+  <Display>DocumentLibraryForm</Display>
+  <Edit>DocumentLibraryForm</Edit>
+  <New>DocumentLibraryForm</New>
+</FormTemplates>
+</file>
+
 <file path=customXml/item3.xml><?xml version="1.0" encoding="utf-8"?>
+<b:Sources xmlns:b="http://schemas.openxmlformats.org/officeDocument/2006/bibliography" xmlns="http://schemas.openxmlformats.org/officeDocument/2006/bibliography" SelectedStyle="\APASixthEditionOfficeOnline.xsl" StyleName="APA" Version="6"/>
+</file>
+
+<file path=customXml/item4.xml><?xml version="1.0" encoding="utf-8"?>
 <ct:contentTypeSchema xmlns:ct="http://schemas.microsoft.com/office/2006/metadata/contentType" xmlns:ma="http://schemas.microsoft.com/office/2006/metadata/properties/metaAttributes" ct:_="" ma:_="" ma:contentTypeName="Document" ma:contentTypeID="0x0101005B2744A0F3C5FC40848CBD71B4D9DAA2" ma:contentTypeVersion="11" ma:contentTypeDescription="Create a new document." ma:contentTypeScope="" ma:versionID="662a5b85ad6b90d67bb4c6e2cba28970">
   <xsd:schema xmlns:xsd="http://www.w3.org/2001/XMLSchema" xmlns:xs="http://www.w3.org/2001/XMLSchema" xmlns:p="http://schemas.microsoft.com/office/2006/metadata/properties" xmlns:ns2="591cd0f8-0474-4738-8401-d714496fe932" xmlns:ns3="65b21f57-044f-4604-801b-76c585a7405c" targetNamespace="http://schemas.microsoft.com/office/2006/metadata/properties" ma:root="true" ma:fieldsID="24c47946baefdf82d282471a30f57fcd" ns2:_="" ns3:_="">
     <xsd:import namespace="591cd0f8-0474-4738-8401-d714496fe932"/>
@@ -9115,19 +9455,7 @@
 </ct:contentTypeSchema>
 </file>
 
-<file path=customXml/item4.xml><?xml version="1.0" encoding="utf-8"?>
-<b:Sources xmlns:b="http://schemas.openxmlformats.org/officeDocument/2006/bibliography" xmlns="http://schemas.openxmlformats.org/officeDocument/2006/bibliography" SelectedStyle="\APASixthEditionOfficeOnline.xsl" StyleName="APA" Version="6"/>
-</file>
-
 <file path=customXml/itemProps1.xml><?xml version="1.0" encoding="utf-8"?>
-<ds:datastoreItem xmlns:ds="http://schemas.openxmlformats.org/officeDocument/2006/customXml" ds:itemID="{065F5E07-5487-4F28-90FD-A0F9578686E4}">
-  <ds:schemaRefs>
-    <ds:schemaRef ds:uri="http://schemas.microsoft.com/sharepoint/v3/contenttype/forms"/>
-  </ds:schemaRefs>
-</ds:datastoreItem>
-</file>
-
-<file path=customXml/itemProps2.xml><?xml version="1.0" encoding="utf-8"?>
 <ds:datastoreItem xmlns:ds="http://schemas.openxmlformats.org/officeDocument/2006/customXml" ds:itemID="{05AD0F2C-FF07-4655-B2F6-3CB46C47939A}">
   <ds:schemaRefs>
     <ds:schemaRef ds:uri="http://schemas.microsoft.com/office/2006/metadata/properties"/>
@@ -9138,7 +9466,23 @@
 </ds:datastoreItem>
 </file>
 
+<file path=customXml/itemProps2.xml><?xml version="1.0" encoding="utf-8"?>
+<ds:datastoreItem xmlns:ds="http://schemas.openxmlformats.org/officeDocument/2006/customXml" ds:itemID="{065F5E07-5487-4F28-90FD-A0F9578686E4}">
+  <ds:schemaRefs>
+    <ds:schemaRef ds:uri="http://schemas.microsoft.com/sharepoint/v3/contenttype/forms"/>
+  </ds:schemaRefs>
+</ds:datastoreItem>
+</file>
+
 <file path=customXml/itemProps3.xml><?xml version="1.0" encoding="utf-8"?>
+<ds:datastoreItem xmlns:ds="http://schemas.openxmlformats.org/officeDocument/2006/customXml" ds:itemID="{B3D8B919-3BFC-455B-8F21-59E0A6521532}">
+  <ds:schemaRefs>
+    <ds:schemaRef ds:uri="http://schemas.openxmlformats.org/officeDocument/2006/bibliography"/>
+  </ds:schemaRefs>
+</ds:datastoreItem>
+</file>
+
+<file path=customXml/itemProps4.xml><?xml version="1.0" encoding="utf-8"?>
 <ds:datastoreItem xmlns:ds="http://schemas.openxmlformats.org/officeDocument/2006/customXml" ds:itemID="{264800F3-18FD-4E89-854A-47D151F0A251}">
   <ds:schemaRefs>
     <ds:schemaRef ds:uri="http://schemas.microsoft.com/office/2006/metadata/contentType"/>
@@ -9155,12 +9499,4 @@
     <ds:schemaRef ds:uri="http://schemas.microsoft.com/internal/obd"/>
   </ds:schemaRefs>
 </ds:datastoreItem>
-</file>
-
-<file path=customXml/itemProps4.xml><?xml version="1.0" encoding="utf-8"?>
-<ds:datastoreItem xmlns:ds="http://schemas.openxmlformats.org/officeDocument/2006/customXml" ds:itemID="{B3D8B919-3BFC-455B-8F21-59E0A6521532}">
-  <ds:schemaRefs>
-    <ds:schemaRef ds:uri="http://schemas.openxmlformats.org/officeDocument/2006/bibliography"/>
-  </ds:schemaRefs>
-</ds:datastoreItem>
 </file>
</xml_diff>